<commit_message>
Date: 27 Nov 2025
</commit_message>
<xml_diff>
--- a/Notes_SA2509016.docx
+++ b/Notes_SA2509016.docx
@@ -664,23 +664,13 @@
           <w:lang w:val="en-US"/>
         </w:rPr>
       </w:pPr>
-      <w:proofErr w:type="spellStart"/>
-      <w:r>
-        <w:rPr>
-          <w:sz w:val="24"/>
-          <w:szCs w:val="24"/>
-          <w:lang w:val="en-US"/>
-        </w:rPr>
-        <w:t>Thread.sleep</w:t>
-      </w:r>
-      <w:proofErr w:type="spellEnd"/>
-      <w:r>
-        <w:rPr>
-          <w:sz w:val="24"/>
-          <w:szCs w:val="24"/>
-          <w:lang w:val="en-US"/>
-        </w:rPr>
-        <w:t>()</w:t>
+      <w:r>
+        <w:rPr>
+          <w:sz w:val="24"/>
+          <w:szCs w:val="24"/>
+          <w:lang w:val="en-US"/>
+        </w:rPr>
+        <w:t>Thread.sleep()</w:t>
       </w:r>
     </w:p>
     <w:p>
@@ -4334,7 +4324,23 @@
           <w:szCs w:val="24"/>
           <w:lang w:val="en-US"/>
         </w:rPr>
-        <w:t>Selenium is bundle / suite of automation testing tools to test web based applications (Web Sites)</w:t>
+        <w:t xml:space="preserve">Selenium is bundle / suite of automation testing tools to test </w:t>
+      </w:r>
+      <w:r>
+        <w:rPr>
+          <w:sz w:val="24"/>
+          <w:szCs w:val="24"/>
+          <w:lang w:val="en-US"/>
+        </w:rPr>
+        <w:t xml:space="preserve">browser based / </w:t>
+      </w:r>
+      <w:r>
+        <w:rPr>
+          <w:sz w:val="24"/>
+          <w:szCs w:val="24"/>
+          <w:lang w:val="en-US"/>
+        </w:rPr>
+        <w:t>web based applications (Web Sites)</w:t>
       </w:r>
     </w:p>
     <w:p>
@@ -4495,6 +4501,639 @@
     </w:p>
     <w:p>
       <w:pPr>
+        <w:rPr>
+          <w:sz w:val="24"/>
+          <w:szCs w:val="24"/>
+          <w:lang w:val="en-US"/>
+        </w:rPr>
+      </w:pPr>
+      <w:r>
+        <w:rPr>
+          <w:noProof/>
+          <w:lang w:eastAsia="en-IN"/>
+        </w:rPr>
+        <w:drawing>
+          <wp:inline distT="0" distB="0" distL="0" distR="0">
+            <wp:extent cx="5731510" cy="3224814"/>
+            <wp:effectExtent l="0" t="0" r="2540" b="0"/>
+            <wp:docPr id="1" name="Picture 1" descr="Selenium 4 Architecture and why its superior to Selenium 3. | by Sameera De  Silva | Medium"/>
+            <wp:cNvGraphicFramePr>
+              <a:graphicFrameLocks xmlns:a="http://schemas.openxmlformats.org/drawingml/2006/main" noChangeAspect="1"/>
+            </wp:cNvGraphicFramePr>
+            <a:graphic xmlns:a="http://schemas.openxmlformats.org/drawingml/2006/main">
+              <a:graphicData uri="http://schemas.openxmlformats.org/drawingml/2006/picture">
+                <pic:pic xmlns:pic="http://schemas.openxmlformats.org/drawingml/2006/picture">
+                  <pic:nvPicPr>
+                    <pic:cNvPr id="0" name="Picture 1" descr="Selenium 4 Architecture and why its superior to Selenium 3. | by Sameera De  Silva | Medium"/>
+                    <pic:cNvPicPr>
+                      <a:picLocks noChangeAspect="1" noChangeArrowheads="1"/>
+                    </pic:cNvPicPr>
+                  </pic:nvPicPr>
+                  <pic:blipFill>
+                    <a:blip r:embed="rId5">
+                      <a:extLst>
+                        <a:ext uri="{28A0092B-C50C-407E-A947-70E740481C1C}">
+                          <a14:useLocalDpi xmlns:a14="http://schemas.microsoft.com/office/drawing/2010/main" val="0"/>
+                        </a:ext>
+                      </a:extLst>
+                    </a:blip>
+                    <a:srcRect/>
+                    <a:stretch>
+                      <a:fillRect/>
+                    </a:stretch>
+                  </pic:blipFill>
+                  <pic:spPr bwMode="auto">
+                    <a:xfrm>
+                      <a:off x="0" y="0"/>
+                      <a:ext cx="5731510" cy="3224814"/>
+                    </a:xfrm>
+                    <a:prstGeom prst="rect">
+                      <a:avLst/>
+                    </a:prstGeom>
+                    <a:noFill/>
+                    <a:ln>
+                      <a:noFill/>
+                    </a:ln>
+                  </pic:spPr>
+                </pic:pic>
+              </a:graphicData>
+            </a:graphic>
+          </wp:inline>
+        </w:drawing>
+      </w:r>
+    </w:p>
+    <w:p>
+      <w:pPr>
+        <w:rPr>
+          <w:sz w:val="24"/>
+          <w:szCs w:val="24"/>
+          <w:lang w:val="en-US"/>
+        </w:rPr>
+      </w:pPr>
+    </w:p>
+    <w:p>
+      <w:pPr>
+        <w:rPr>
+          <w:b/>
+          <w:bCs/>
+          <w:sz w:val="24"/>
+          <w:szCs w:val="24"/>
+          <w:lang w:val="en-US"/>
+        </w:rPr>
+      </w:pPr>
+      <w:r>
+        <w:rPr>
+          <w:b/>
+          <w:bCs/>
+          <w:sz w:val="24"/>
+          <w:szCs w:val="24"/>
+          <w:lang w:val="en-US"/>
+        </w:rPr>
+        <w:t>Selenium WebDriver</w:t>
+      </w:r>
+    </w:p>
+    <w:p>
+      <w:pPr>
+        <w:pStyle w:val="ListParagraph"/>
+        <w:numPr>
+          <w:ilvl w:val="0"/>
+          <w:numId w:val="11"/>
+        </w:numPr>
+        <w:rPr>
+          <w:sz w:val="24"/>
+          <w:szCs w:val="24"/>
+          <w:lang w:val="en-US"/>
+        </w:rPr>
+      </w:pPr>
+      <w:r>
+        <w:rPr>
+          <w:sz w:val="24"/>
+          <w:szCs w:val="24"/>
+          <w:lang w:val="en-US"/>
+        </w:rPr>
+        <w:t>An automation testing tool to test Web Based application.</w:t>
+      </w:r>
+    </w:p>
+    <w:p>
+      <w:pPr>
+        <w:pStyle w:val="ListParagraph"/>
+        <w:numPr>
+          <w:ilvl w:val="0"/>
+          <w:numId w:val="11"/>
+        </w:numPr>
+        <w:rPr>
+          <w:sz w:val="24"/>
+          <w:szCs w:val="24"/>
+          <w:lang w:val="en-US"/>
+        </w:rPr>
+      </w:pPr>
+      <w:r>
+        <w:rPr>
+          <w:sz w:val="24"/>
+          <w:szCs w:val="24"/>
+          <w:lang w:val="en-US"/>
+        </w:rPr>
+        <w:t>It is an API</w:t>
+      </w:r>
+    </w:p>
+    <w:p>
+      <w:pPr>
+        <w:pStyle w:val="ListParagraph"/>
+        <w:numPr>
+          <w:ilvl w:val="0"/>
+          <w:numId w:val="11"/>
+        </w:numPr>
+        <w:rPr>
+          <w:sz w:val="24"/>
+          <w:szCs w:val="24"/>
+          <w:lang w:val="en-US"/>
+        </w:rPr>
+      </w:pPr>
+      <w:r>
+        <w:rPr>
+          <w:sz w:val="24"/>
+          <w:szCs w:val="24"/>
+          <w:lang w:val="en-US"/>
+        </w:rPr>
+        <w:t>WebDriver i</w:t>
+      </w:r>
+      <w:r>
+        <w:rPr>
+          <w:sz w:val="24"/>
+          <w:szCs w:val="24"/>
+          <w:lang w:val="en-US"/>
+        </w:rPr>
+        <w:t>s an interface</w:t>
+      </w:r>
+      <w:r>
+        <w:rPr>
+          <w:sz w:val="24"/>
+          <w:szCs w:val="24"/>
+          <w:lang w:val="en-US"/>
+        </w:rPr>
+        <w:t>.</w:t>
+      </w:r>
+    </w:p>
+    <w:p>
+      <w:pPr>
+        <w:rPr>
+          <w:sz w:val="24"/>
+          <w:szCs w:val="24"/>
+          <w:lang w:val="en-US"/>
+        </w:rPr>
+      </w:pPr>
+    </w:p>
+    <w:p>
+      <w:pPr>
+        <w:rPr>
+          <w:sz w:val="24"/>
+          <w:szCs w:val="24"/>
+          <w:lang w:val="en-US"/>
+        </w:rPr>
+      </w:pPr>
+      <w:r>
+        <w:rPr>
+          <w:sz w:val="24"/>
+          <w:szCs w:val="24"/>
+          <w:lang w:val="en-US"/>
+        </w:rPr>
+        <w:t>Create 2 Folders</w:t>
+      </w:r>
+    </w:p>
+    <w:p>
+      <w:pPr>
+        <w:pStyle w:val="ListParagraph"/>
+        <w:numPr>
+          <w:ilvl w:val="0"/>
+          <w:numId w:val="13"/>
+        </w:numPr>
+        <w:rPr>
+          <w:sz w:val="24"/>
+          <w:szCs w:val="24"/>
+          <w:lang w:val="en-US"/>
+        </w:rPr>
+      </w:pPr>
+      <w:r>
+        <w:rPr>
+          <w:sz w:val="24"/>
+          <w:szCs w:val="24"/>
+          <w:lang w:val="en-US"/>
+        </w:rPr>
+        <w:t>YourName_SeleniumDemos</w:t>
+      </w:r>
+    </w:p>
+    <w:p>
+      <w:pPr>
+        <w:pStyle w:val="ListParagraph"/>
+        <w:numPr>
+          <w:ilvl w:val="0"/>
+          <w:numId w:val="13"/>
+        </w:numPr>
+        <w:rPr>
+          <w:sz w:val="24"/>
+          <w:szCs w:val="24"/>
+          <w:lang w:val="en-US"/>
+        </w:rPr>
+      </w:pPr>
+      <w:r>
+        <w:rPr>
+          <w:sz w:val="24"/>
+          <w:szCs w:val="24"/>
+          <w:lang w:val="en-US"/>
+        </w:rPr>
+        <w:t>Selenium Jar Files</w:t>
+      </w:r>
+    </w:p>
+    <w:p>
+      <w:pPr>
+        <w:rPr>
+          <w:sz w:val="24"/>
+          <w:szCs w:val="24"/>
+          <w:lang w:val="en-US"/>
+        </w:rPr>
+      </w:pPr>
+    </w:p>
+    <w:p>
+      <w:pPr>
+        <w:rPr>
+          <w:b/>
+          <w:bCs/>
+          <w:sz w:val="24"/>
+          <w:szCs w:val="24"/>
+          <w:lang w:val="en-US"/>
+        </w:rPr>
+      </w:pPr>
+      <w:r>
+        <w:rPr>
+          <w:b/>
+          <w:bCs/>
+          <w:sz w:val="24"/>
+          <w:szCs w:val="24"/>
+          <w:lang w:val="en-US"/>
+        </w:rPr>
+        <w:t>Pre-Requisite for Selenium WebDriver</w:t>
+      </w:r>
+    </w:p>
+    <w:p>
+      <w:pPr>
+        <w:pStyle w:val="ListParagraph"/>
+        <w:numPr>
+          <w:ilvl w:val="0"/>
+          <w:numId w:val="12"/>
+        </w:numPr>
+        <w:rPr>
+          <w:sz w:val="24"/>
+          <w:szCs w:val="24"/>
+          <w:lang w:val="en-US"/>
+        </w:rPr>
+      </w:pPr>
+      <w:r>
+        <w:rPr>
+          <w:sz w:val="24"/>
+          <w:szCs w:val="24"/>
+          <w:lang w:val="en-US"/>
+        </w:rPr>
+        <w:lastRenderedPageBreak/>
+        <w:t>Windows 10</w:t>
+      </w:r>
+    </w:p>
+    <w:p>
+      <w:pPr>
+        <w:pStyle w:val="ListParagraph"/>
+        <w:numPr>
+          <w:ilvl w:val="0"/>
+          <w:numId w:val="12"/>
+        </w:numPr>
+        <w:rPr>
+          <w:sz w:val="24"/>
+          <w:szCs w:val="24"/>
+          <w:lang w:val="en-US"/>
+        </w:rPr>
+      </w:pPr>
+      <w:r>
+        <w:rPr>
+          <w:sz w:val="24"/>
+          <w:szCs w:val="24"/>
+          <w:lang w:val="en-US"/>
+        </w:rPr>
+        <w:t>Java 11 (Minimum)</w:t>
+      </w:r>
+    </w:p>
+    <w:p>
+      <w:pPr>
+        <w:pStyle w:val="ListParagraph"/>
+        <w:numPr>
+          <w:ilvl w:val="0"/>
+          <w:numId w:val="12"/>
+        </w:numPr>
+        <w:rPr>
+          <w:sz w:val="24"/>
+          <w:szCs w:val="24"/>
+          <w:lang w:val="en-US"/>
+        </w:rPr>
+      </w:pPr>
+      <w:r>
+        <w:rPr>
+          <w:sz w:val="24"/>
+          <w:szCs w:val="24"/>
+          <w:lang w:val="en-US"/>
+        </w:rPr>
+        <w:t>Updated browser</w:t>
+      </w:r>
+    </w:p>
+    <w:p>
+      <w:pPr>
+        <w:pStyle w:val="ListParagraph"/>
+        <w:numPr>
+          <w:ilvl w:val="0"/>
+          <w:numId w:val="12"/>
+        </w:numPr>
+        <w:rPr>
+          <w:sz w:val="24"/>
+          <w:szCs w:val="24"/>
+          <w:lang w:val="en-US"/>
+        </w:rPr>
+      </w:pPr>
+      <w:r>
+        <w:rPr>
+          <w:sz w:val="24"/>
+          <w:szCs w:val="24"/>
+          <w:lang w:val="en-US"/>
+        </w:rPr>
+        <w:t>IDE for Java</w:t>
+      </w:r>
+    </w:p>
+    <w:p>
+      <w:pPr>
+        <w:pStyle w:val="ListParagraph"/>
+        <w:numPr>
+          <w:ilvl w:val="1"/>
+          <w:numId w:val="12"/>
+        </w:numPr>
+        <w:rPr>
+          <w:sz w:val="24"/>
+          <w:szCs w:val="24"/>
+          <w:lang w:val="en-US"/>
+        </w:rPr>
+      </w:pPr>
+      <w:r>
+        <w:rPr>
+          <w:sz w:val="24"/>
+          <w:szCs w:val="24"/>
+          <w:lang w:val="en-US"/>
+        </w:rPr>
+        <w:t>Eclipse</w:t>
+      </w:r>
+    </w:p>
+    <w:p>
+      <w:pPr>
+        <w:pStyle w:val="ListParagraph"/>
+        <w:numPr>
+          <w:ilvl w:val="1"/>
+          <w:numId w:val="12"/>
+        </w:numPr>
+        <w:rPr>
+          <w:sz w:val="24"/>
+          <w:szCs w:val="24"/>
+          <w:lang w:val="en-US"/>
+        </w:rPr>
+      </w:pPr>
+      <w:r>
+        <w:rPr>
+          <w:sz w:val="24"/>
+          <w:szCs w:val="24"/>
+          <w:lang w:val="en-US"/>
+        </w:rPr>
+        <w:t>Intellij</w:t>
+      </w:r>
+    </w:p>
+    <w:p>
+      <w:pPr>
+        <w:pStyle w:val="ListParagraph"/>
+        <w:numPr>
+          <w:ilvl w:val="1"/>
+          <w:numId w:val="12"/>
+        </w:numPr>
+        <w:rPr>
+          <w:sz w:val="24"/>
+          <w:szCs w:val="24"/>
+          <w:lang w:val="en-US"/>
+        </w:rPr>
+      </w:pPr>
+      <w:r>
+        <w:rPr>
+          <w:sz w:val="24"/>
+          <w:szCs w:val="24"/>
+          <w:lang w:val="en-US"/>
+        </w:rPr>
+        <w:t>VS Code</w:t>
+      </w:r>
+    </w:p>
+    <w:p>
+      <w:pPr>
+        <w:pStyle w:val="ListParagraph"/>
+        <w:numPr>
+          <w:ilvl w:val="0"/>
+          <w:numId w:val="12"/>
+        </w:numPr>
+        <w:rPr>
+          <w:sz w:val="24"/>
+          <w:szCs w:val="24"/>
+          <w:lang w:val="en-US"/>
+        </w:rPr>
+      </w:pPr>
+      <w:r>
+        <w:rPr>
+          <w:sz w:val="24"/>
+          <w:szCs w:val="24"/>
+          <w:lang w:val="en-US"/>
+        </w:rPr>
+        <w:t>Selenium Jar File</w:t>
+      </w:r>
+    </w:p>
+    <w:p>
+      <w:pPr>
+        <w:rPr>
+          <w:sz w:val="24"/>
+          <w:szCs w:val="24"/>
+          <w:lang w:val="en-US"/>
+        </w:rPr>
+      </w:pPr>
+    </w:p>
+    <w:p>
+      <w:pPr>
+        <w:rPr>
+          <w:sz w:val="24"/>
+          <w:szCs w:val="24"/>
+          <w:lang w:val="en-US"/>
+        </w:rPr>
+      </w:pPr>
+      <w:r>
+        <w:rPr>
+          <w:sz w:val="24"/>
+          <w:szCs w:val="24"/>
+          <w:lang w:val="en-US"/>
+        </w:rPr>
+        <w:t>Download Selenium Jar File</w:t>
+      </w:r>
+    </w:p>
+    <w:p>
+      <w:pPr>
+        <w:pStyle w:val="ListParagraph"/>
+        <w:numPr>
+          <w:ilvl w:val="0"/>
+          <w:numId w:val="14"/>
+        </w:numPr>
+        <w:rPr>
+          <w:sz w:val="24"/>
+          <w:szCs w:val="24"/>
+          <w:lang w:val="en-US"/>
+        </w:rPr>
+      </w:pPr>
+      <w:r>
+        <w:rPr>
+          <w:sz w:val="24"/>
+          <w:szCs w:val="24"/>
+          <w:lang w:val="en-US"/>
+        </w:rPr>
+        <w:t xml:space="preserve">Launch </w:t>
+      </w:r>
+      <w:hyperlink r:id="rId6" w:history="1">
+        <w:r>
+          <w:rPr>
+            <w:rStyle w:val="Hyperlink"/>
+            <w:sz w:val="24"/>
+            <w:szCs w:val="24"/>
+            <w:lang w:val="en-US"/>
+          </w:rPr>
+          <w:t>https://www.selenium.dev/</w:t>
+        </w:r>
+      </w:hyperlink>
+      <w:r>
+        <w:rPr>
+          <w:sz w:val="24"/>
+          <w:szCs w:val="24"/>
+          <w:lang w:val="en-US"/>
+        </w:rPr>
+        <w:t xml:space="preserve"> site</w:t>
+      </w:r>
+    </w:p>
+    <w:p>
+      <w:pPr>
+        <w:pStyle w:val="ListParagraph"/>
+        <w:numPr>
+          <w:ilvl w:val="0"/>
+          <w:numId w:val="14"/>
+        </w:numPr>
+        <w:rPr>
+          <w:sz w:val="24"/>
+          <w:szCs w:val="24"/>
+          <w:lang w:val="en-US"/>
+        </w:rPr>
+      </w:pPr>
+      <w:r>
+        <w:rPr>
+          <w:sz w:val="24"/>
+          <w:szCs w:val="24"/>
+          <w:lang w:val="en-US"/>
+        </w:rPr>
+        <w:t>Click on Downloads</w:t>
+      </w:r>
+    </w:p>
+    <w:p>
+      <w:pPr>
+        <w:pStyle w:val="ListParagraph"/>
+        <w:numPr>
+          <w:ilvl w:val="0"/>
+          <w:numId w:val="14"/>
+        </w:numPr>
+        <w:rPr>
+          <w:sz w:val="24"/>
+          <w:szCs w:val="24"/>
+          <w:lang w:val="en-US"/>
+        </w:rPr>
+      </w:pPr>
+      <w:r>
+        <w:rPr>
+          <w:sz w:val="24"/>
+          <w:szCs w:val="24"/>
+          <w:lang w:val="en-US"/>
+        </w:rPr>
+        <w:t>Download the file</w:t>
+      </w:r>
+      <w:r>
+        <w:rPr>
+          <w:sz w:val="24"/>
+          <w:szCs w:val="24"/>
+          <w:lang w:val="en-US"/>
+        </w:rPr>
+        <w:br/>
+      </w:r>
+      <w:r>
+        <w:rPr>
+          <w:rFonts w:ascii="Segoe UI" w:hAnsi="Segoe UI" w:cs="Segoe UI"/>
+          <w:color w:val="6F757A"/>
+          <w:shd w:val="clear" w:color="auto" w:fill="FFFFFF"/>
+        </w:rPr>
+        <w:t>Latest stable version </w:t>
+      </w:r>
+      <w:hyperlink r:id="rId7" w:history="1">
+        <w:r>
+          <w:rPr>
+            <w:rStyle w:val="Hyperlink"/>
+            <w:rFonts w:ascii="Segoe UI" w:hAnsi="Segoe UI" w:cs="Segoe UI"/>
+            <w:shd w:val="clear" w:color="auto" w:fill="FFFFFF"/>
+          </w:rPr>
+          <w:t>4.38.0</w:t>
+        </w:r>
+      </w:hyperlink>
+    </w:p>
+    <w:p>
+      <w:pPr>
+        <w:pStyle w:val="ListParagraph"/>
+        <w:numPr>
+          <w:ilvl w:val="0"/>
+          <w:numId w:val="14"/>
+        </w:numPr>
+        <w:rPr>
+          <w:sz w:val="24"/>
+          <w:szCs w:val="24"/>
+          <w:lang w:val="en-US"/>
+        </w:rPr>
+      </w:pPr>
+      <w:r>
+        <w:rPr>
+          <w:sz w:val="24"/>
+          <w:szCs w:val="24"/>
+          <w:lang w:val="en-US"/>
+        </w:rPr>
+        <w:t>Copy this file from Downloads folder and paste in 2</w:t>
+      </w:r>
+      <w:r>
+        <w:rPr>
+          <w:sz w:val="24"/>
+          <w:szCs w:val="24"/>
+          <w:vertAlign w:val="superscript"/>
+          <w:lang w:val="en-US"/>
+        </w:rPr>
+        <w:t>nd</w:t>
+      </w:r>
+      <w:r>
+        <w:rPr>
+          <w:sz w:val="24"/>
+          <w:szCs w:val="24"/>
+          <w:lang w:val="en-US"/>
+        </w:rPr>
+        <w:t xml:space="preserve"> Folder (Selenium Jar Files)</w:t>
+      </w:r>
+    </w:p>
+    <w:p>
+      <w:pPr>
+        <w:pStyle w:val="ListParagraph"/>
+        <w:numPr>
+          <w:ilvl w:val="0"/>
+          <w:numId w:val="14"/>
+        </w:numPr>
         <w:rPr>
           <w:sz w:val="24"/>
           <w:szCs w:val="24"/>
@@ -4719,6 +5358,119 @@
     </w:lvl>
   </w:abstractNum>
   <w:abstractNum w:abstractNumId="2">
+    <w:nsid w:val="0C4E4B6B"/>
+    <w:multiLevelType w:val="hybridMultilevel"/>
+    <w:tmpl w:val="296A30CA"/>
+    <w:lvl w:ilvl="0" w:tplc="40090001">
+      <w:start w:val="1"/>
+      <w:numFmt w:val="bullet"/>
+      <w:lvlText w:val=""/>
+      <w:lvlJc w:val="left"/>
+      <w:pPr>
+        <w:ind w:left="720" w:hanging="360"/>
+      </w:pPr>
+      <w:rPr>
+        <w:rFonts w:ascii="Symbol" w:hAnsi="Symbol" w:hint="default"/>
+      </w:rPr>
+    </w:lvl>
+    <w:lvl w:ilvl="1" w:tplc="40090003" w:tentative="1">
+      <w:start w:val="1"/>
+      <w:numFmt w:val="bullet"/>
+      <w:lvlText w:val="o"/>
+      <w:lvlJc w:val="left"/>
+      <w:pPr>
+        <w:ind w:left="1440" w:hanging="360"/>
+      </w:pPr>
+      <w:rPr>
+        <w:rFonts w:ascii="Courier New" w:hAnsi="Courier New" w:cs="Courier New" w:hint="default"/>
+      </w:rPr>
+    </w:lvl>
+    <w:lvl w:ilvl="2" w:tplc="40090005" w:tentative="1">
+      <w:start w:val="1"/>
+      <w:numFmt w:val="bullet"/>
+      <w:lvlText w:val=""/>
+      <w:lvlJc w:val="left"/>
+      <w:pPr>
+        <w:ind w:left="2160" w:hanging="360"/>
+      </w:pPr>
+      <w:rPr>
+        <w:rFonts w:ascii="Wingdings" w:hAnsi="Wingdings" w:hint="default"/>
+      </w:rPr>
+    </w:lvl>
+    <w:lvl w:ilvl="3" w:tplc="40090001" w:tentative="1">
+      <w:start w:val="1"/>
+      <w:numFmt w:val="bullet"/>
+      <w:lvlText w:val=""/>
+      <w:lvlJc w:val="left"/>
+      <w:pPr>
+        <w:ind w:left="2880" w:hanging="360"/>
+      </w:pPr>
+      <w:rPr>
+        <w:rFonts w:ascii="Symbol" w:hAnsi="Symbol" w:hint="default"/>
+      </w:rPr>
+    </w:lvl>
+    <w:lvl w:ilvl="4" w:tplc="40090003" w:tentative="1">
+      <w:start w:val="1"/>
+      <w:numFmt w:val="bullet"/>
+      <w:lvlText w:val="o"/>
+      <w:lvlJc w:val="left"/>
+      <w:pPr>
+        <w:ind w:left="3600" w:hanging="360"/>
+      </w:pPr>
+      <w:rPr>
+        <w:rFonts w:ascii="Courier New" w:hAnsi="Courier New" w:cs="Courier New" w:hint="default"/>
+      </w:rPr>
+    </w:lvl>
+    <w:lvl w:ilvl="5" w:tplc="40090005" w:tentative="1">
+      <w:start w:val="1"/>
+      <w:numFmt w:val="bullet"/>
+      <w:lvlText w:val=""/>
+      <w:lvlJc w:val="left"/>
+      <w:pPr>
+        <w:ind w:left="4320" w:hanging="360"/>
+      </w:pPr>
+      <w:rPr>
+        <w:rFonts w:ascii="Wingdings" w:hAnsi="Wingdings" w:hint="default"/>
+      </w:rPr>
+    </w:lvl>
+    <w:lvl w:ilvl="6" w:tplc="40090001" w:tentative="1">
+      <w:start w:val="1"/>
+      <w:numFmt w:val="bullet"/>
+      <w:lvlText w:val=""/>
+      <w:lvlJc w:val="left"/>
+      <w:pPr>
+        <w:ind w:left="5040" w:hanging="360"/>
+      </w:pPr>
+      <w:rPr>
+        <w:rFonts w:ascii="Symbol" w:hAnsi="Symbol" w:hint="default"/>
+      </w:rPr>
+    </w:lvl>
+    <w:lvl w:ilvl="7" w:tplc="40090003" w:tentative="1">
+      <w:start w:val="1"/>
+      <w:numFmt w:val="bullet"/>
+      <w:lvlText w:val="o"/>
+      <w:lvlJc w:val="left"/>
+      <w:pPr>
+        <w:ind w:left="5760" w:hanging="360"/>
+      </w:pPr>
+      <w:rPr>
+        <w:rFonts w:ascii="Courier New" w:hAnsi="Courier New" w:cs="Courier New" w:hint="default"/>
+      </w:rPr>
+    </w:lvl>
+    <w:lvl w:ilvl="8" w:tplc="40090005" w:tentative="1">
+      <w:start w:val="1"/>
+      <w:numFmt w:val="bullet"/>
+      <w:lvlText w:val=""/>
+      <w:lvlJc w:val="left"/>
+      <w:pPr>
+        <w:ind w:left="6480" w:hanging="360"/>
+      </w:pPr>
+      <w:rPr>
+        <w:rFonts w:ascii="Wingdings" w:hAnsi="Wingdings" w:hint="default"/>
+      </w:rPr>
+    </w:lvl>
+  </w:abstractNum>
+  <w:abstractNum w:abstractNumId="3">
     <w:nsid w:val="17AB432F"/>
     <w:multiLevelType w:val="hybridMultilevel"/>
     <w:tmpl w:val="E5F0E322"/>
@@ -4807,7 +5559,7 @@
       </w:pPr>
     </w:lvl>
   </w:abstractNum>
-  <w:abstractNum w:abstractNumId="3">
+  <w:abstractNum w:abstractNumId="4">
     <w:nsid w:val="2A151D4E"/>
     <w:multiLevelType w:val="hybridMultilevel"/>
     <w:tmpl w:val="BEA6A1A0"/>
@@ -4920,7 +5672,185 @@
       </w:rPr>
     </w:lvl>
   </w:abstractNum>
-  <w:abstractNum w:abstractNumId="4">
+  <w:abstractNum w:abstractNumId="5">
+    <w:nsid w:val="2DC05CA7"/>
+    <w:multiLevelType w:val="hybridMultilevel"/>
+    <w:tmpl w:val="F2A06360"/>
+    <w:lvl w:ilvl="0" w:tplc="4009000F">
+      <w:start w:val="1"/>
+      <w:numFmt w:val="decimal"/>
+      <w:lvlText w:val="%1."/>
+      <w:lvlJc w:val="left"/>
+      <w:pPr>
+        <w:ind w:left="720" w:hanging="360"/>
+      </w:pPr>
+      <w:rPr>
+        <w:rFonts w:hint="default"/>
+      </w:rPr>
+    </w:lvl>
+    <w:lvl w:ilvl="1" w:tplc="40090019">
+      <w:start w:val="1"/>
+      <w:numFmt w:val="lowerLetter"/>
+      <w:lvlText w:val="%2."/>
+      <w:lvlJc w:val="left"/>
+      <w:pPr>
+        <w:ind w:left="1440" w:hanging="360"/>
+      </w:pPr>
+    </w:lvl>
+    <w:lvl w:ilvl="2" w:tplc="4009001B" w:tentative="1">
+      <w:start w:val="1"/>
+      <w:numFmt w:val="lowerRoman"/>
+      <w:lvlText w:val="%3."/>
+      <w:lvlJc w:val="right"/>
+      <w:pPr>
+        <w:ind w:left="2160" w:hanging="180"/>
+      </w:pPr>
+    </w:lvl>
+    <w:lvl w:ilvl="3" w:tplc="4009000F" w:tentative="1">
+      <w:start w:val="1"/>
+      <w:numFmt w:val="decimal"/>
+      <w:lvlText w:val="%4."/>
+      <w:lvlJc w:val="left"/>
+      <w:pPr>
+        <w:ind w:left="2880" w:hanging="360"/>
+      </w:pPr>
+    </w:lvl>
+    <w:lvl w:ilvl="4" w:tplc="40090019" w:tentative="1">
+      <w:start w:val="1"/>
+      <w:numFmt w:val="lowerLetter"/>
+      <w:lvlText w:val="%5."/>
+      <w:lvlJc w:val="left"/>
+      <w:pPr>
+        <w:ind w:left="3600" w:hanging="360"/>
+      </w:pPr>
+    </w:lvl>
+    <w:lvl w:ilvl="5" w:tplc="4009001B" w:tentative="1">
+      <w:start w:val="1"/>
+      <w:numFmt w:val="lowerRoman"/>
+      <w:lvlText w:val="%6."/>
+      <w:lvlJc w:val="right"/>
+      <w:pPr>
+        <w:ind w:left="4320" w:hanging="180"/>
+      </w:pPr>
+    </w:lvl>
+    <w:lvl w:ilvl="6" w:tplc="4009000F" w:tentative="1">
+      <w:start w:val="1"/>
+      <w:numFmt w:val="decimal"/>
+      <w:lvlText w:val="%7."/>
+      <w:lvlJc w:val="left"/>
+      <w:pPr>
+        <w:ind w:left="5040" w:hanging="360"/>
+      </w:pPr>
+    </w:lvl>
+    <w:lvl w:ilvl="7" w:tplc="40090019" w:tentative="1">
+      <w:start w:val="1"/>
+      <w:numFmt w:val="lowerLetter"/>
+      <w:lvlText w:val="%8."/>
+      <w:lvlJc w:val="left"/>
+      <w:pPr>
+        <w:ind w:left="5760" w:hanging="360"/>
+      </w:pPr>
+    </w:lvl>
+    <w:lvl w:ilvl="8" w:tplc="4009001B" w:tentative="1">
+      <w:start w:val="1"/>
+      <w:numFmt w:val="lowerRoman"/>
+      <w:lvlText w:val="%9."/>
+      <w:lvlJc w:val="right"/>
+      <w:pPr>
+        <w:ind w:left="6480" w:hanging="180"/>
+      </w:pPr>
+    </w:lvl>
+  </w:abstractNum>
+  <w:abstractNum w:abstractNumId="6">
+    <w:nsid w:val="30293FA8"/>
+    <w:multiLevelType w:val="hybridMultilevel"/>
+    <w:tmpl w:val="FA648AEC"/>
+    <w:lvl w:ilvl="0" w:tplc="4009000F">
+      <w:start w:val="1"/>
+      <w:numFmt w:val="decimal"/>
+      <w:lvlText w:val="%1."/>
+      <w:lvlJc w:val="left"/>
+      <w:pPr>
+        <w:ind w:left="720" w:hanging="360"/>
+      </w:pPr>
+      <w:rPr>
+        <w:rFonts w:hint="default"/>
+      </w:rPr>
+    </w:lvl>
+    <w:lvl w:ilvl="1" w:tplc="40090019" w:tentative="1">
+      <w:start w:val="1"/>
+      <w:numFmt w:val="lowerLetter"/>
+      <w:lvlText w:val="%2."/>
+      <w:lvlJc w:val="left"/>
+      <w:pPr>
+        <w:ind w:left="1440" w:hanging="360"/>
+      </w:pPr>
+    </w:lvl>
+    <w:lvl w:ilvl="2" w:tplc="4009001B" w:tentative="1">
+      <w:start w:val="1"/>
+      <w:numFmt w:val="lowerRoman"/>
+      <w:lvlText w:val="%3."/>
+      <w:lvlJc w:val="right"/>
+      <w:pPr>
+        <w:ind w:left="2160" w:hanging="180"/>
+      </w:pPr>
+    </w:lvl>
+    <w:lvl w:ilvl="3" w:tplc="4009000F" w:tentative="1">
+      <w:start w:val="1"/>
+      <w:numFmt w:val="decimal"/>
+      <w:lvlText w:val="%4."/>
+      <w:lvlJc w:val="left"/>
+      <w:pPr>
+        <w:ind w:left="2880" w:hanging="360"/>
+      </w:pPr>
+    </w:lvl>
+    <w:lvl w:ilvl="4" w:tplc="40090019" w:tentative="1">
+      <w:start w:val="1"/>
+      <w:numFmt w:val="lowerLetter"/>
+      <w:lvlText w:val="%5."/>
+      <w:lvlJc w:val="left"/>
+      <w:pPr>
+        <w:ind w:left="3600" w:hanging="360"/>
+      </w:pPr>
+    </w:lvl>
+    <w:lvl w:ilvl="5" w:tplc="4009001B" w:tentative="1">
+      <w:start w:val="1"/>
+      <w:numFmt w:val="lowerRoman"/>
+      <w:lvlText w:val="%6."/>
+      <w:lvlJc w:val="right"/>
+      <w:pPr>
+        <w:ind w:left="4320" w:hanging="180"/>
+      </w:pPr>
+    </w:lvl>
+    <w:lvl w:ilvl="6" w:tplc="4009000F" w:tentative="1">
+      <w:start w:val="1"/>
+      <w:numFmt w:val="decimal"/>
+      <w:lvlText w:val="%7."/>
+      <w:lvlJc w:val="left"/>
+      <w:pPr>
+        <w:ind w:left="5040" w:hanging="360"/>
+      </w:pPr>
+    </w:lvl>
+    <w:lvl w:ilvl="7" w:tplc="40090019" w:tentative="1">
+      <w:start w:val="1"/>
+      <w:numFmt w:val="lowerLetter"/>
+      <w:lvlText w:val="%8."/>
+      <w:lvlJc w:val="left"/>
+      <w:pPr>
+        <w:ind w:left="5760" w:hanging="360"/>
+      </w:pPr>
+    </w:lvl>
+    <w:lvl w:ilvl="8" w:tplc="4009001B" w:tentative="1">
+      <w:start w:val="1"/>
+      <w:numFmt w:val="lowerRoman"/>
+      <w:lvlText w:val="%9."/>
+      <w:lvlJc w:val="right"/>
+      <w:pPr>
+        <w:ind w:left="6480" w:hanging="180"/>
+      </w:pPr>
+    </w:lvl>
+  </w:abstractNum>
+  <w:abstractNum w:abstractNumId="7">
     <w:nsid w:val="30AB48AF"/>
     <w:multiLevelType w:val="hybridMultilevel"/>
     <w:tmpl w:val="3702A126"/>
@@ -5009,7 +5939,7 @@
       </w:pPr>
     </w:lvl>
   </w:abstractNum>
-  <w:abstractNum w:abstractNumId="5">
+  <w:abstractNum w:abstractNumId="8">
     <w:nsid w:val="336F7208"/>
     <w:multiLevelType w:val="hybridMultilevel"/>
     <w:tmpl w:val="2DA44698"/>
@@ -5098,7 +6028,7 @@
       </w:pPr>
     </w:lvl>
   </w:abstractNum>
-  <w:abstractNum w:abstractNumId="6">
+  <w:abstractNum w:abstractNumId="9">
     <w:nsid w:val="5AF24E37"/>
     <w:multiLevelType w:val="hybridMultilevel"/>
     <w:tmpl w:val="9AE6D092"/>
@@ -5211,7 +6141,7 @@
       </w:rPr>
     </w:lvl>
   </w:abstractNum>
-  <w:abstractNum w:abstractNumId="7">
+  <w:abstractNum w:abstractNumId="10">
     <w:nsid w:val="5D2D5A5E"/>
     <w:multiLevelType w:val="hybridMultilevel"/>
     <w:tmpl w:val="45D67A3A"/>
@@ -5324,7 +6254,7 @@
       </w:rPr>
     </w:lvl>
   </w:abstractNum>
-  <w:abstractNum w:abstractNumId="8">
+  <w:abstractNum w:abstractNumId="11">
     <w:nsid w:val="63F16A77"/>
     <w:multiLevelType w:val="hybridMultilevel"/>
     <w:tmpl w:val="594078DE"/>
@@ -5413,7 +6343,7 @@
       </w:pPr>
     </w:lvl>
   </w:abstractNum>
-  <w:abstractNum w:abstractNumId="9">
+  <w:abstractNum w:abstractNumId="12">
     <w:nsid w:val="65C46EDC"/>
     <w:multiLevelType w:val="hybridMultilevel"/>
     <w:tmpl w:val="75FA7CD0"/>
@@ -5430,6 +6360,95 @@
       </w:rPr>
     </w:lvl>
     <w:lvl w:ilvl="1" w:tplc="40090019">
+      <w:start w:val="1"/>
+      <w:numFmt w:val="lowerLetter"/>
+      <w:lvlText w:val="%2."/>
+      <w:lvlJc w:val="left"/>
+      <w:pPr>
+        <w:ind w:left="1440" w:hanging="360"/>
+      </w:pPr>
+    </w:lvl>
+    <w:lvl w:ilvl="2" w:tplc="4009001B" w:tentative="1">
+      <w:start w:val="1"/>
+      <w:numFmt w:val="lowerRoman"/>
+      <w:lvlText w:val="%3."/>
+      <w:lvlJc w:val="right"/>
+      <w:pPr>
+        <w:ind w:left="2160" w:hanging="180"/>
+      </w:pPr>
+    </w:lvl>
+    <w:lvl w:ilvl="3" w:tplc="4009000F" w:tentative="1">
+      <w:start w:val="1"/>
+      <w:numFmt w:val="decimal"/>
+      <w:lvlText w:val="%4."/>
+      <w:lvlJc w:val="left"/>
+      <w:pPr>
+        <w:ind w:left="2880" w:hanging="360"/>
+      </w:pPr>
+    </w:lvl>
+    <w:lvl w:ilvl="4" w:tplc="40090019" w:tentative="1">
+      <w:start w:val="1"/>
+      <w:numFmt w:val="lowerLetter"/>
+      <w:lvlText w:val="%5."/>
+      <w:lvlJc w:val="left"/>
+      <w:pPr>
+        <w:ind w:left="3600" w:hanging="360"/>
+      </w:pPr>
+    </w:lvl>
+    <w:lvl w:ilvl="5" w:tplc="4009001B" w:tentative="1">
+      <w:start w:val="1"/>
+      <w:numFmt w:val="lowerRoman"/>
+      <w:lvlText w:val="%6."/>
+      <w:lvlJc w:val="right"/>
+      <w:pPr>
+        <w:ind w:left="4320" w:hanging="180"/>
+      </w:pPr>
+    </w:lvl>
+    <w:lvl w:ilvl="6" w:tplc="4009000F" w:tentative="1">
+      <w:start w:val="1"/>
+      <w:numFmt w:val="decimal"/>
+      <w:lvlText w:val="%7."/>
+      <w:lvlJc w:val="left"/>
+      <w:pPr>
+        <w:ind w:left="5040" w:hanging="360"/>
+      </w:pPr>
+    </w:lvl>
+    <w:lvl w:ilvl="7" w:tplc="40090019" w:tentative="1">
+      <w:start w:val="1"/>
+      <w:numFmt w:val="lowerLetter"/>
+      <w:lvlText w:val="%8."/>
+      <w:lvlJc w:val="left"/>
+      <w:pPr>
+        <w:ind w:left="5760" w:hanging="360"/>
+      </w:pPr>
+    </w:lvl>
+    <w:lvl w:ilvl="8" w:tplc="4009001B" w:tentative="1">
+      <w:start w:val="1"/>
+      <w:numFmt w:val="lowerRoman"/>
+      <w:lvlText w:val="%9."/>
+      <w:lvlJc w:val="right"/>
+      <w:pPr>
+        <w:ind w:left="6480" w:hanging="180"/>
+      </w:pPr>
+    </w:lvl>
+  </w:abstractNum>
+  <w:abstractNum w:abstractNumId="13">
+    <w:nsid w:val="6D0E099F"/>
+    <w:multiLevelType w:val="hybridMultilevel"/>
+    <w:tmpl w:val="B5040B2E"/>
+    <w:lvl w:ilvl="0" w:tplc="4009000F">
+      <w:start w:val="1"/>
+      <w:numFmt w:val="decimal"/>
+      <w:lvlText w:val="%1."/>
+      <w:lvlJc w:val="left"/>
+      <w:pPr>
+        <w:ind w:left="720" w:hanging="360"/>
+      </w:pPr>
+      <w:rPr>
+        <w:rFonts w:hint="default"/>
+      </w:rPr>
+    </w:lvl>
+    <w:lvl w:ilvl="1" w:tplc="40090019" w:tentative="1">
       <w:start w:val="1"/>
       <w:numFmt w:val="lowerLetter"/>
       <w:lvlText w:val="%2."/>
@@ -5506,31 +6525,43 @@
     <w:abstractNumId w:val="0"/>
   </w:num>
   <w:num w:numId="2">
+    <w:abstractNumId w:val="12"/>
+  </w:num>
+  <w:num w:numId="3">
+    <w:abstractNumId w:val="11"/>
+  </w:num>
+  <w:num w:numId="4">
+    <w:abstractNumId w:val="8"/>
+  </w:num>
+  <w:num w:numId="5">
+    <w:abstractNumId w:val="4"/>
+  </w:num>
+  <w:num w:numId="6">
     <w:abstractNumId w:val="9"/>
   </w:num>
-  <w:num w:numId="3">
-    <w:abstractNumId w:val="8"/>
-  </w:num>
-  <w:num w:numId="4">
-    <w:abstractNumId w:val="5"/>
-  </w:num>
-  <w:num w:numId="5">
-    <w:abstractNumId w:val="3"/>
-  </w:num>
-  <w:num w:numId="6">
-    <w:abstractNumId w:val="6"/>
-  </w:num>
   <w:num w:numId="7">
-    <w:abstractNumId w:val="7"/>
+    <w:abstractNumId w:val="10"/>
   </w:num>
   <w:num w:numId="8">
-    <w:abstractNumId w:val="4"/>
+    <w:abstractNumId w:val="7"/>
   </w:num>
   <w:num w:numId="9">
     <w:abstractNumId w:val="1"/>
   </w:num>
   <w:num w:numId="10">
+    <w:abstractNumId w:val="3"/>
+  </w:num>
+  <w:num w:numId="11">
     <w:abstractNumId w:val="2"/>
+  </w:num>
+  <w:num w:numId="12">
+    <w:abstractNumId w:val="5"/>
+  </w:num>
+  <w:num w:numId="13">
+    <w:abstractNumId w:val="6"/>
+  </w:num>
+  <w:num w:numId="14">
+    <w:abstractNumId w:val="13"/>
   </w:num>
 </w:numbering>
 </file>
@@ -5969,6 +7000,17 @@
       <w:contextualSpacing/>
     </w:pPr>
   </w:style>
+  <w:style w:type="character" w:styleId="Hyperlink">
+    <w:name w:val="Hyperlink"/>
+    <w:basedOn w:val="DefaultParagraphFont"/>
+    <w:uiPriority w:val="99"/>
+    <w:unhideWhenUsed/>
+    <w:rsid w:val="00695CB7"/>
+    <w:rPr>
+      <w:color w:val="0563C1" w:themeColor="hyperlink"/>
+      <w:u w:val="single"/>
+    </w:rPr>
+  </w:style>
 </w:styles>
 </file>
 

</xml_diff>

<commit_message>
Date: 28 Nov 2025
</commit_message>
<xml_diff>
--- a/Notes_SA2509016.docx
+++ b/Notes_SA2509016.docx
@@ -5758,17 +5758,456 @@
         </w:rPr>
         <w:t xml:space="preserve"> Always pass absolute URL.</w:t>
       </w:r>
+    </w:p>
+    <w:p>
+      <w:pPr>
+        <w:pStyle w:val="ListParagraph"/>
+        <w:numPr>
+          <w:ilvl w:val="0"/>
+          <w:numId w:val="16"/>
+        </w:numPr>
+        <w:rPr>
+          <w:sz w:val="24"/>
+          <w:szCs w:val="24"/>
+          <w:lang w:val="en-US"/>
+        </w:rPr>
+      </w:pPr>
+      <w:r>
+        <w:rPr>
+          <w:sz w:val="24"/>
+          <w:szCs w:val="24"/>
+          <w:lang w:val="en-US"/>
+        </w:rPr>
+        <w:t xml:space="preserve">driver.manage().window().maximize() </w:t>
+      </w:r>
+      <w:r>
+        <w:rPr>
+          <w:sz w:val="24"/>
+          <w:szCs w:val="24"/>
+          <w:lang w:val="en-US"/>
+        </w:rPr>
+        <w:sym w:font="Wingdings" w:char="F0E0"/>
+      </w:r>
+      <w:r>
+        <w:rPr>
+          <w:sz w:val="24"/>
+          <w:szCs w:val="24"/>
+          <w:lang w:val="en-US"/>
+        </w:rPr>
+        <w:t xml:space="preserve"> Will maximize the browser window.</w:t>
+      </w:r>
+    </w:p>
+    <w:p>
+      <w:pPr>
+        <w:pStyle w:val="ListParagraph"/>
+        <w:numPr>
+          <w:ilvl w:val="0"/>
+          <w:numId w:val="16"/>
+        </w:numPr>
+        <w:rPr>
+          <w:sz w:val="24"/>
+          <w:szCs w:val="24"/>
+          <w:lang w:val="en-US"/>
+        </w:rPr>
+      </w:pPr>
+      <w:r>
+        <w:rPr>
+          <w:sz w:val="24"/>
+          <w:szCs w:val="24"/>
+          <w:lang w:val="en-US"/>
+        </w:rPr>
+        <w:lastRenderedPageBreak/>
+        <w:t xml:space="preserve">close() </w:t>
+      </w:r>
+      <w:r>
+        <w:rPr>
+          <w:sz w:val="24"/>
+          <w:szCs w:val="24"/>
+          <w:lang w:val="en-US"/>
+        </w:rPr>
+        <w:sym w:font="Wingdings" w:char="F0E0"/>
+      </w:r>
+      <w:r>
+        <w:rPr>
+          <w:sz w:val="24"/>
+          <w:szCs w:val="24"/>
+          <w:lang w:val="en-US"/>
+        </w:rPr>
+        <w:t xml:space="preserve"> Will close the current browser window which is launched by WebDriver object.</w:t>
+      </w:r>
+    </w:p>
+    <w:p>
+      <w:pPr>
+        <w:pStyle w:val="ListParagraph"/>
+        <w:numPr>
+          <w:ilvl w:val="0"/>
+          <w:numId w:val="16"/>
+        </w:numPr>
+        <w:rPr>
+          <w:sz w:val="24"/>
+          <w:szCs w:val="24"/>
+          <w:lang w:val="en-US"/>
+        </w:rPr>
+      </w:pPr>
+      <w:r>
+        <w:rPr>
+          <w:sz w:val="24"/>
+          <w:szCs w:val="24"/>
+          <w:lang w:val="en-US"/>
+        </w:rPr>
+        <w:t xml:space="preserve">getTitle() </w:t>
+      </w:r>
+      <w:r>
+        <w:rPr>
+          <w:sz w:val="24"/>
+          <w:szCs w:val="24"/>
+          <w:lang w:val="en-US"/>
+        </w:rPr>
+        <w:sym w:font="Wingdings" w:char="F0E0"/>
+      </w:r>
+      <w:r>
+        <w:rPr>
+          <w:sz w:val="24"/>
+          <w:szCs w:val="24"/>
+          <w:lang w:val="en-US"/>
+        </w:rPr>
+        <w:t xml:space="preserve"> Will return the title of page which is currently opened in browser. (String)</w:t>
+      </w:r>
+    </w:p>
+    <w:p>
+      <w:pPr>
+        <w:pStyle w:val="ListParagraph"/>
+        <w:numPr>
+          <w:ilvl w:val="0"/>
+          <w:numId w:val="16"/>
+        </w:numPr>
+        <w:rPr>
+          <w:sz w:val="24"/>
+          <w:szCs w:val="24"/>
+          <w:lang w:val="en-US"/>
+        </w:rPr>
+      </w:pPr>
+      <w:r>
+        <w:rPr>
+          <w:sz w:val="24"/>
+          <w:szCs w:val="24"/>
+          <w:lang w:val="en-US"/>
+        </w:rPr>
+        <w:t xml:space="preserve">getCurrentUrl() </w:t>
+      </w:r>
+      <w:r>
+        <w:rPr>
+          <w:sz w:val="24"/>
+          <w:szCs w:val="24"/>
+          <w:lang w:val="en-US"/>
+        </w:rPr>
+        <w:sym w:font="Wingdings" w:char="F0E0"/>
+      </w:r>
+      <w:r>
+        <w:rPr>
+          <w:sz w:val="24"/>
+          <w:szCs w:val="24"/>
+          <w:lang w:val="en-US"/>
+        </w:rPr>
+        <w:t xml:space="preserve"> will return the URL of the page which is currently opened in browser. (String)</w:t>
+      </w:r>
+    </w:p>
+    <w:p>
+      <w:pPr>
+        <w:pStyle w:val="ListParagraph"/>
+        <w:numPr>
+          <w:ilvl w:val="0"/>
+          <w:numId w:val="16"/>
+        </w:numPr>
+        <w:rPr>
+          <w:sz w:val="24"/>
+          <w:szCs w:val="24"/>
+          <w:lang w:val="en-US"/>
+        </w:rPr>
+      </w:pPr>
+      <w:r>
+        <w:rPr>
+          <w:sz w:val="24"/>
+          <w:szCs w:val="24"/>
+          <w:lang w:val="en-US"/>
+        </w:rPr>
+        <w:t xml:space="preserve">findElement() </w:t>
+      </w:r>
+      <w:r>
+        <w:rPr>
+          <w:sz w:val="24"/>
+          <w:szCs w:val="24"/>
+          <w:lang w:val="en-US"/>
+        </w:rPr>
+        <w:sym w:font="Wingdings" w:char="F0E0"/>
+      </w:r>
+      <w:r>
+        <w:rPr>
+          <w:sz w:val="24"/>
+          <w:szCs w:val="24"/>
+          <w:lang w:val="en-US"/>
+        </w:rPr>
+        <w:t xml:space="preserve"> Used to read / find any</w:t>
+      </w:r>
+      <w:r>
+        <w:rPr>
+          <w:sz w:val="24"/>
+          <w:szCs w:val="24"/>
+          <w:lang w:val="en-US"/>
+        </w:rPr>
+        <w:t xml:space="preserve"> single</w:t>
+      </w:r>
+      <w:r>
+        <w:rPr>
+          <w:sz w:val="24"/>
+          <w:szCs w:val="24"/>
+          <w:lang w:val="en-US"/>
+        </w:rPr>
+        <w:t xml:space="preserve"> control on the web page. (</w:t>
+      </w:r>
+      <w:r>
+        <w:rPr>
+          <w:sz w:val="24"/>
+          <w:szCs w:val="24"/>
+          <w:lang w:val="en-US"/>
+        </w:rPr>
+        <w:t>WebElement)</w:t>
+      </w:r>
+    </w:p>
+    <w:p>
+      <w:pPr>
+        <w:rPr>
+          <w:sz w:val="24"/>
+          <w:szCs w:val="24"/>
+          <w:lang w:val="en-US"/>
+        </w:rPr>
+      </w:pPr>
+    </w:p>
+    <w:p>
+      <w:pPr>
+        <w:rPr>
+          <w:b/>
+          <w:bCs/>
+          <w:sz w:val="24"/>
+          <w:szCs w:val="24"/>
+          <w:lang w:val="en-US"/>
+        </w:rPr>
+      </w:pPr>
+      <w:r>
+        <w:rPr>
+          <w:b/>
+          <w:bCs/>
+          <w:sz w:val="24"/>
+          <w:szCs w:val="24"/>
+          <w:lang w:val="en-US"/>
+        </w:rPr>
+        <w:t>Common Exceptions</w:t>
+      </w:r>
+    </w:p>
+    <w:p>
+      <w:pPr>
+        <w:pStyle w:val="ListParagraph"/>
+        <w:numPr>
+          <w:ilvl w:val="0"/>
+          <w:numId w:val="17"/>
+        </w:numPr>
+        <w:rPr>
+          <w:sz w:val="24"/>
+          <w:szCs w:val="24"/>
+          <w:lang w:val="en-US"/>
+        </w:rPr>
+      </w:pPr>
+      <w:r>
+        <w:rPr>
+          <w:sz w:val="24"/>
+          <w:szCs w:val="24"/>
+          <w:lang w:val="en-US"/>
+        </w:rPr>
+        <w:t xml:space="preserve">InvalidArgumentException </w:t>
+      </w:r>
+      <w:r>
+        <w:rPr>
+          <w:sz w:val="24"/>
+          <w:szCs w:val="24"/>
+          <w:lang w:val="en-US"/>
+        </w:rPr>
+        <w:sym w:font="Wingdings" w:char="F0E0"/>
+      </w:r>
+      <w:r>
+        <w:rPr>
+          <w:sz w:val="24"/>
+          <w:szCs w:val="24"/>
+          <w:lang w:val="en-US"/>
+        </w:rPr>
+        <w:t xml:space="preserve"> The URL is not in the correct format. URL must be absolute. (Should start with http:// or https://)</w:t>
+      </w:r>
+    </w:p>
+    <w:p>
+      <w:pPr>
+        <w:pStyle w:val="ListParagraph"/>
+        <w:numPr>
+          <w:ilvl w:val="0"/>
+          <w:numId w:val="17"/>
+        </w:numPr>
+        <w:rPr>
+          <w:sz w:val="24"/>
+          <w:szCs w:val="24"/>
+          <w:lang w:val="en-US"/>
+        </w:rPr>
+      </w:pPr>
+      <w:r>
+        <w:rPr>
+          <w:sz w:val="24"/>
+          <w:szCs w:val="24"/>
+          <w:lang w:val="en-US"/>
+        </w:rPr>
+        <w:t xml:space="preserve">NoSuchElementException </w:t>
+      </w:r>
+      <w:r>
+        <w:rPr>
+          <w:sz w:val="24"/>
+          <w:szCs w:val="24"/>
+          <w:lang w:val="en-US"/>
+        </w:rPr>
+        <w:sym w:font="Wingdings" w:char="F0E0"/>
+      </w:r>
+      <w:r>
+        <w:rPr>
+          <w:sz w:val="24"/>
+          <w:szCs w:val="24"/>
+          <w:lang w:val="en-US"/>
+        </w:rPr>
+        <w:t xml:space="preserve"> Selenium is unable to read this control due to</w:t>
+      </w:r>
+    </w:p>
+    <w:p>
+      <w:pPr>
+        <w:pStyle w:val="ListParagraph"/>
+        <w:numPr>
+          <w:ilvl w:val="1"/>
+          <w:numId w:val="17"/>
+        </w:numPr>
+        <w:rPr>
+          <w:sz w:val="24"/>
+          <w:szCs w:val="24"/>
+          <w:lang w:val="en-US"/>
+        </w:rPr>
+      </w:pPr>
+      <w:r>
+        <w:rPr>
+          <w:sz w:val="24"/>
+          <w:szCs w:val="24"/>
+          <w:lang w:val="en-US"/>
+        </w:rPr>
+        <w:t>The locator value may be</w:t>
+      </w:r>
       <w:bookmarkStart w:id="0" w:name="_GoBack"/>
       <w:bookmarkEnd w:id="0"/>
-    </w:p>
-    <w:p>
-      <w:pPr>
-        <w:rPr>
-          <w:sz w:val="24"/>
-          <w:szCs w:val="24"/>
-          <w:lang w:val="en-US"/>
-        </w:rPr>
-      </w:pPr>
+      <w:r>
+        <w:rPr>
+          <w:sz w:val="24"/>
+          <w:szCs w:val="24"/>
+          <w:lang w:val="en-US"/>
+        </w:rPr>
+        <w:t xml:space="preserve"> wrong.</w:t>
+      </w:r>
+    </w:p>
+    <w:p>
+      <w:pPr>
+        <w:pStyle w:val="ListParagraph"/>
+        <w:numPr>
+          <w:ilvl w:val="1"/>
+          <w:numId w:val="17"/>
+        </w:numPr>
+        <w:rPr>
+          <w:sz w:val="24"/>
+          <w:szCs w:val="24"/>
+          <w:lang w:val="en-US"/>
+        </w:rPr>
+      </w:pPr>
+      <w:r>
+        <w:rPr>
+          <w:sz w:val="24"/>
+          <w:szCs w:val="24"/>
+          <w:lang w:val="en-US"/>
+        </w:rPr>
+        <w:t>The value of locator may by dynamic.</w:t>
+      </w:r>
+    </w:p>
+    <w:p>
+      <w:pPr>
+        <w:rPr>
+          <w:sz w:val="24"/>
+          <w:szCs w:val="24"/>
+          <w:lang w:val="en-US"/>
+        </w:rPr>
+      </w:pPr>
+    </w:p>
+    <w:p>
+      <w:pPr>
+        <w:rPr>
+          <w:sz w:val="24"/>
+          <w:szCs w:val="24"/>
+          <w:lang w:val="en-US"/>
+        </w:rPr>
+      </w:pPr>
+    </w:p>
+    <w:p>
+      <w:pPr>
+        <w:rPr>
+          <w:sz w:val="24"/>
+          <w:szCs w:val="24"/>
+          <w:lang w:val="en-US"/>
+        </w:rPr>
+      </w:pPr>
+      <w:r>
+        <w:rPr>
+          <w:noProof/>
+          <w:lang w:eastAsia="en-IN"/>
+        </w:rPr>
+        <w:drawing>
+          <wp:inline distT="0" distB="0" distL="0" distR="0" wp14:anchorId="33524956" wp14:editId="396D735B">
+            <wp:extent cx="3302823" cy="1854679"/>
+            <wp:effectExtent l="0" t="0" r="0" b="0"/>
+            <wp:docPr id="3" name="Picture 3"/>
+            <wp:cNvGraphicFramePr>
+              <a:graphicFrameLocks xmlns:a="http://schemas.openxmlformats.org/drawingml/2006/main" noChangeAspect="1"/>
+            </wp:cNvGraphicFramePr>
+            <a:graphic xmlns:a="http://schemas.openxmlformats.org/drawingml/2006/main">
+              <a:graphicData uri="http://schemas.openxmlformats.org/drawingml/2006/picture">
+                <pic:pic xmlns:pic="http://schemas.openxmlformats.org/drawingml/2006/picture">
+                  <pic:nvPicPr>
+                    <pic:cNvPr id="1" name=""/>
+                    <pic:cNvPicPr/>
+                  </pic:nvPicPr>
+                  <pic:blipFill rotWithShape="1">
+                    <a:blip r:embed="rId13"/>
+                    <a:srcRect l="30560" t="19273" r="11802" b="23163"/>
+                    <a:stretch/>
+                  </pic:blipFill>
+                  <pic:spPr bwMode="auto">
+                    <a:xfrm>
+                      <a:off x="0" y="0"/>
+                      <a:ext cx="3303538" cy="1855080"/>
+                    </a:xfrm>
+                    <a:prstGeom prst="rect">
+                      <a:avLst/>
+                    </a:prstGeom>
+                    <a:ln>
+                      <a:noFill/>
+                    </a:ln>
+                    <a:extLst>
+                      <a:ext uri="{53640926-AAD7-44D8-BBD7-CCE9431645EC}">
+                        <a14:shadowObscured xmlns:a14="http://schemas.microsoft.com/office/drawing/2010/main"/>
+                      </a:ext>
+                    </a:extLst>
+                  </pic:spPr>
+                </pic:pic>
+              </a:graphicData>
+            </a:graphic>
+          </wp:inline>
+        </w:drawing>
+      </w:r>
     </w:p>
     <w:p>
       <w:pPr>
@@ -5788,8 +6227,253 @@
           <w:szCs w:val="24"/>
           <w:lang w:val="en-US"/>
         </w:rPr>
+        <w:t>Locators</w:t>
+      </w:r>
+    </w:p>
+    <w:p>
+      <w:pPr>
+        <w:rPr>
+          <w:sz w:val="24"/>
+          <w:szCs w:val="24"/>
+          <w:lang w:val="en-US"/>
+        </w:rPr>
+      </w:pPr>
+      <w:r>
+        <w:rPr>
+          <w:sz w:val="24"/>
+          <w:szCs w:val="24"/>
+          <w:lang w:val="en-US"/>
+        </w:rPr>
+        <w:t>Locators are the way / strategy via which you can identify any WebElement on the page.</w:t>
+      </w:r>
+    </w:p>
+    <w:p>
+      <w:pPr>
+        <w:pStyle w:val="ListParagraph"/>
+        <w:numPr>
+          <w:ilvl w:val="0"/>
+          <w:numId w:val="19"/>
+        </w:numPr>
+        <w:rPr>
+          <w:sz w:val="24"/>
+          <w:szCs w:val="24"/>
+          <w:lang w:val="en-US"/>
+        </w:rPr>
+      </w:pPr>
+      <w:r>
+        <w:rPr>
+          <w:sz w:val="24"/>
+          <w:szCs w:val="24"/>
+          <w:lang w:val="en-US"/>
+        </w:rPr>
+        <w:t>Name</w:t>
+      </w:r>
+    </w:p>
+    <w:p>
+      <w:pPr>
+        <w:pStyle w:val="ListParagraph"/>
+        <w:numPr>
+          <w:ilvl w:val="0"/>
+          <w:numId w:val="19"/>
+        </w:numPr>
+        <w:rPr>
+          <w:sz w:val="24"/>
+          <w:szCs w:val="24"/>
+          <w:lang w:val="en-US"/>
+        </w:rPr>
+      </w:pPr>
+      <w:r>
+        <w:rPr>
+          <w:sz w:val="24"/>
+          <w:szCs w:val="24"/>
+          <w:lang w:val="en-US"/>
+        </w:rPr>
+        <w:t>Id</w:t>
+      </w:r>
+    </w:p>
+    <w:p>
+      <w:pPr>
+        <w:pStyle w:val="ListParagraph"/>
+        <w:numPr>
+          <w:ilvl w:val="0"/>
+          <w:numId w:val="19"/>
+        </w:numPr>
+        <w:rPr>
+          <w:sz w:val="24"/>
+          <w:szCs w:val="24"/>
+          <w:lang w:val="en-US"/>
+        </w:rPr>
+      </w:pPr>
+      <w:r>
+        <w:rPr>
+          <w:sz w:val="24"/>
+          <w:szCs w:val="24"/>
+          <w:lang w:val="en-US"/>
+        </w:rPr>
+        <w:t>ClassName</w:t>
+      </w:r>
+    </w:p>
+    <w:p>
+      <w:pPr>
+        <w:pStyle w:val="ListParagraph"/>
+        <w:numPr>
+          <w:ilvl w:val="0"/>
+          <w:numId w:val="19"/>
+        </w:numPr>
+        <w:rPr>
+          <w:sz w:val="24"/>
+          <w:szCs w:val="24"/>
+          <w:lang w:val="en-US"/>
+        </w:rPr>
+      </w:pPr>
+      <w:r>
+        <w:rPr>
+          <w:sz w:val="24"/>
+          <w:szCs w:val="24"/>
+          <w:lang w:val="en-US"/>
+        </w:rPr>
+        <w:t>CssSelector</w:t>
+      </w:r>
+    </w:p>
+    <w:p>
+      <w:pPr>
+        <w:pStyle w:val="ListParagraph"/>
+        <w:numPr>
+          <w:ilvl w:val="0"/>
+          <w:numId w:val="19"/>
+        </w:numPr>
+        <w:rPr>
+          <w:sz w:val="24"/>
+          <w:szCs w:val="24"/>
+          <w:lang w:val="en-US"/>
+        </w:rPr>
+      </w:pPr>
+      <w:r>
+        <w:rPr>
+          <w:sz w:val="24"/>
+          <w:szCs w:val="24"/>
+          <w:lang w:val="en-US"/>
+        </w:rPr>
+        <w:t>XPath</w:t>
+      </w:r>
+    </w:p>
+    <w:p>
+      <w:pPr>
+        <w:pStyle w:val="ListParagraph"/>
+        <w:numPr>
+          <w:ilvl w:val="0"/>
+          <w:numId w:val="19"/>
+        </w:numPr>
+        <w:rPr>
+          <w:sz w:val="24"/>
+          <w:szCs w:val="24"/>
+          <w:lang w:val="en-US"/>
+        </w:rPr>
+      </w:pPr>
+      <w:r>
+        <w:rPr>
+          <w:sz w:val="24"/>
+          <w:szCs w:val="24"/>
+          <w:lang w:val="en-US"/>
+        </w:rPr>
+        <w:t>LinkText</w:t>
+      </w:r>
+    </w:p>
+    <w:p>
+      <w:pPr>
+        <w:pStyle w:val="ListParagraph"/>
+        <w:numPr>
+          <w:ilvl w:val="0"/>
+          <w:numId w:val="19"/>
+        </w:numPr>
+        <w:rPr>
+          <w:sz w:val="24"/>
+          <w:szCs w:val="24"/>
+          <w:lang w:val="en-US"/>
+        </w:rPr>
+      </w:pPr>
+      <w:r>
+        <w:rPr>
+          <w:sz w:val="24"/>
+          <w:szCs w:val="24"/>
+          <w:lang w:val="en-US"/>
+        </w:rPr>
+        <w:t>PartialLinkText</w:t>
+      </w:r>
+    </w:p>
+    <w:p>
+      <w:pPr>
+        <w:pStyle w:val="ListParagraph"/>
+        <w:numPr>
+          <w:ilvl w:val="0"/>
+          <w:numId w:val="19"/>
+        </w:numPr>
+        <w:rPr>
+          <w:sz w:val="24"/>
+          <w:szCs w:val="24"/>
+          <w:lang w:val="en-US"/>
+        </w:rPr>
+      </w:pPr>
+      <w:r>
+        <w:rPr>
+          <w:sz w:val="24"/>
+          <w:szCs w:val="24"/>
+          <w:lang w:val="en-US"/>
+        </w:rPr>
+        <w:t>TagName</w:t>
+      </w:r>
+    </w:p>
+    <w:p>
+      <w:pPr>
+        <w:rPr>
+          <w:sz w:val="24"/>
+          <w:szCs w:val="24"/>
+          <w:lang w:val="en-US"/>
+        </w:rPr>
+      </w:pPr>
+    </w:p>
+    <w:p>
+      <w:pPr>
+        <w:rPr>
+          <w:b/>
+          <w:bCs/>
+          <w:sz w:val="24"/>
+          <w:szCs w:val="24"/>
+          <w:lang w:val="en-US"/>
+        </w:rPr>
+      </w:pPr>
+      <w:r>
+        <w:rPr>
+          <w:b/>
+          <w:bCs/>
+          <w:sz w:val="24"/>
+          <w:szCs w:val="24"/>
+          <w:lang w:val="en-US"/>
+        </w:rPr>
+        <w:t>WebElement:</w:t>
+      </w:r>
+    </w:p>
+    <w:p>
+      <w:pPr>
+        <w:pStyle w:val="ListParagraph"/>
+        <w:numPr>
+          <w:ilvl w:val="0"/>
+          <w:numId w:val="18"/>
+        </w:numPr>
+        <w:rPr>
+          <w:sz w:val="24"/>
+          <w:szCs w:val="24"/>
+          <w:lang w:val="en-US"/>
+        </w:rPr>
+      </w:pPr>
+      <w:r>
+        <w:rPr>
+          <w:sz w:val="24"/>
+          <w:szCs w:val="24"/>
+          <w:lang w:val="en-US"/>
+        </w:rPr>
         <w:lastRenderedPageBreak/>
-        <w:t>Common Exceptions</w:t>
+        <w:t>Every control on the web page (like button, text box, radio button, link etc.) is treated as WebElement in Selenium.</w:t>
       </w:r>
     </w:p>
     <w:p>
@@ -5797,21 +6481,73 @@
         <w:pStyle w:val="ListParagraph"/>
         <w:numPr>
           <w:ilvl w:val="0"/>
-          <w:numId w:val="17"/>
-        </w:numPr>
-        <w:rPr>
-          <w:sz w:val="24"/>
-          <w:szCs w:val="24"/>
-          <w:lang w:val="en-US"/>
-        </w:rPr>
-      </w:pPr>
-      <w:r>
-        <w:rPr>
-          <w:sz w:val="24"/>
-          <w:szCs w:val="24"/>
-          <w:lang w:val="en-US"/>
-        </w:rPr>
-        <w:t xml:space="preserve">InvalidArgumentException </w:t>
+          <w:numId w:val="18"/>
+        </w:numPr>
+        <w:rPr>
+          <w:sz w:val="24"/>
+          <w:szCs w:val="24"/>
+          <w:lang w:val="en-US"/>
+        </w:rPr>
+      </w:pPr>
+      <w:r>
+        <w:rPr>
+          <w:sz w:val="24"/>
+          <w:szCs w:val="24"/>
+          <w:lang w:val="en-US"/>
+        </w:rPr>
+        <w:t>It is an interface in Selenium</w:t>
+      </w:r>
+      <w:r>
+        <w:rPr>
+          <w:sz w:val="24"/>
+          <w:szCs w:val="24"/>
+          <w:lang w:val="en-US"/>
+        </w:rPr>
+        <w:t>.</w:t>
+      </w:r>
+    </w:p>
+    <w:p>
+      <w:pPr>
+        <w:pStyle w:val="ListParagraph"/>
+        <w:numPr>
+          <w:ilvl w:val="0"/>
+          <w:numId w:val="18"/>
+        </w:numPr>
+        <w:rPr>
+          <w:sz w:val="24"/>
+          <w:szCs w:val="24"/>
+          <w:lang w:val="en-US"/>
+        </w:rPr>
+      </w:pPr>
+      <w:r>
+        <w:rPr>
+          <w:sz w:val="24"/>
+          <w:szCs w:val="24"/>
+          <w:lang w:val="en-US"/>
+        </w:rPr>
+        <w:t>Methods:</w:t>
+      </w:r>
+    </w:p>
+    <w:p>
+      <w:pPr>
+        <w:pStyle w:val="ListParagraph"/>
+        <w:numPr>
+          <w:ilvl w:val="0"/>
+          <w:numId w:val="20"/>
+        </w:numPr>
+        <w:rPr>
+          <w:sz w:val="24"/>
+          <w:szCs w:val="24"/>
+          <w:lang w:val="en-US"/>
+        </w:rPr>
+      </w:pPr>
+      <w:r>
+        <w:rPr>
+          <w:sz w:val="24"/>
+          <w:szCs w:val="24"/>
+          <w:lang w:val="en-US"/>
+        </w:rPr>
+        <w:t xml:space="preserve">sendKeys() </w:t>
       </w:r>
       <w:r>
         <w:rPr>
@@ -5827,8 +6563,60 @@
           <w:szCs w:val="24"/>
           <w:lang w:val="en-US"/>
         </w:rPr>
-        <w:t xml:space="preserve"> The URL is not in the correct format. URL must be absolute. (Should start with http:// or https://)</w:t>
-      </w:r>
+        <w:t xml:space="preserve"> Will enter some text in the text box.</w:t>
+      </w:r>
+    </w:p>
+    <w:p>
+      <w:pPr>
+        <w:pStyle w:val="ListParagraph"/>
+        <w:numPr>
+          <w:ilvl w:val="0"/>
+          <w:numId w:val="20"/>
+        </w:numPr>
+        <w:rPr>
+          <w:sz w:val="24"/>
+          <w:szCs w:val="24"/>
+          <w:lang w:val="en-US"/>
+        </w:rPr>
+      </w:pPr>
+      <w:r>
+        <w:rPr>
+          <w:sz w:val="24"/>
+          <w:szCs w:val="24"/>
+          <w:lang w:val="en-US"/>
+        </w:rPr>
+        <w:t xml:space="preserve">Click() </w:t>
+      </w:r>
+      <w:r>
+        <w:rPr>
+          <w:sz w:val="24"/>
+          <w:szCs w:val="24"/>
+          <w:lang w:val="en-US"/>
+        </w:rPr>
+        <w:sym w:font="Wingdings" w:char="F0E0"/>
+      </w:r>
+      <w:r>
+        <w:rPr>
+          <w:sz w:val="24"/>
+          <w:szCs w:val="24"/>
+          <w:lang w:val="en-US"/>
+        </w:rPr>
+        <w:t xml:space="preserve"> Will click on any control.</w:t>
+      </w:r>
+    </w:p>
+    <w:p>
+      <w:pPr>
+        <w:pStyle w:val="ListParagraph"/>
+        <w:numPr>
+          <w:ilvl w:val="0"/>
+          <w:numId w:val="20"/>
+        </w:numPr>
+        <w:rPr>
+          <w:sz w:val="24"/>
+          <w:szCs w:val="24"/>
+          <w:lang w:val="en-US"/>
+        </w:rPr>
+      </w:pPr>
     </w:p>
     <w:sectPr>
       <w:pgSz w:w="11906" w:h="16838"/>
@@ -5956,6 +6744,95 @@
     </w:lvl>
   </w:abstractNum>
   <w:abstractNum w:abstractNumId="1">
+    <w:nsid w:val="03FB72F2"/>
+    <w:multiLevelType w:val="hybridMultilevel"/>
+    <w:tmpl w:val="CEA41416"/>
+    <w:lvl w:ilvl="0" w:tplc="01EC2438">
+      <w:start w:val="1"/>
+      <w:numFmt w:val="decimal"/>
+      <w:lvlText w:val="%1."/>
+      <w:lvlJc w:val="left"/>
+      <w:pPr>
+        <w:ind w:left="1080" w:hanging="360"/>
+      </w:pPr>
+      <w:rPr>
+        <w:rFonts w:hint="default"/>
+      </w:rPr>
+    </w:lvl>
+    <w:lvl w:ilvl="1" w:tplc="40090019" w:tentative="1">
+      <w:start w:val="1"/>
+      <w:numFmt w:val="lowerLetter"/>
+      <w:lvlText w:val="%2."/>
+      <w:lvlJc w:val="left"/>
+      <w:pPr>
+        <w:ind w:left="1800" w:hanging="360"/>
+      </w:pPr>
+    </w:lvl>
+    <w:lvl w:ilvl="2" w:tplc="4009001B" w:tentative="1">
+      <w:start w:val="1"/>
+      <w:numFmt w:val="lowerRoman"/>
+      <w:lvlText w:val="%3."/>
+      <w:lvlJc w:val="right"/>
+      <w:pPr>
+        <w:ind w:left="2520" w:hanging="180"/>
+      </w:pPr>
+    </w:lvl>
+    <w:lvl w:ilvl="3" w:tplc="4009000F" w:tentative="1">
+      <w:start w:val="1"/>
+      <w:numFmt w:val="decimal"/>
+      <w:lvlText w:val="%4."/>
+      <w:lvlJc w:val="left"/>
+      <w:pPr>
+        <w:ind w:left="3240" w:hanging="360"/>
+      </w:pPr>
+    </w:lvl>
+    <w:lvl w:ilvl="4" w:tplc="40090019" w:tentative="1">
+      <w:start w:val="1"/>
+      <w:numFmt w:val="lowerLetter"/>
+      <w:lvlText w:val="%5."/>
+      <w:lvlJc w:val="left"/>
+      <w:pPr>
+        <w:ind w:left="3960" w:hanging="360"/>
+      </w:pPr>
+    </w:lvl>
+    <w:lvl w:ilvl="5" w:tplc="4009001B" w:tentative="1">
+      <w:start w:val="1"/>
+      <w:numFmt w:val="lowerRoman"/>
+      <w:lvlText w:val="%6."/>
+      <w:lvlJc w:val="right"/>
+      <w:pPr>
+        <w:ind w:left="4680" w:hanging="180"/>
+      </w:pPr>
+    </w:lvl>
+    <w:lvl w:ilvl="6" w:tplc="4009000F" w:tentative="1">
+      <w:start w:val="1"/>
+      <w:numFmt w:val="decimal"/>
+      <w:lvlText w:val="%7."/>
+      <w:lvlJc w:val="left"/>
+      <w:pPr>
+        <w:ind w:left="5400" w:hanging="360"/>
+      </w:pPr>
+    </w:lvl>
+    <w:lvl w:ilvl="7" w:tplc="40090019" w:tentative="1">
+      <w:start w:val="1"/>
+      <w:numFmt w:val="lowerLetter"/>
+      <w:lvlText w:val="%8."/>
+      <w:lvlJc w:val="left"/>
+      <w:pPr>
+        <w:ind w:left="6120" w:hanging="360"/>
+      </w:pPr>
+    </w:lvl>
+    <w:lvl w:ilvl="8" w:tplc="4009001B" w:tentative="1">
+      <w:start w:val="1"/>
+      <w:numFmt w:val="lowerRoman"/>
+      <w:lvlText w:val="%9."/>
+      <w:lvlJc w:val="right"/>
+      <w:pPr>
+        <w:ind w:left="6840" w:hanging="180"/>
+      </w:pPr>
+    </w:lvl>
+  </w:abstractNum>
+  <w:abstractNum w:abstractNumId="2">
     <w:nsid w:val="06866FC7"/>
     <w:multiLevelType w:val="hybridMultilevel"/>
     <w:tmpl w:val="767E35CC"/>
@@ -6044,7 +6921,96 @@
       </w:pPr>
     </w:lvl>
   </w:abstractNum>
-  <w:abstractNum w:abstractNumId="2">
+  <w:abstractNum w:abstractNumId="3">
+    <w:nsid w:val="071B3FBB"/>
+    <w:multiLevelType w:val="hybridMultilevel"/>
+    <w:tmpl w:val="2A8EEBD8"/>
+    <w:lvl w:ilvl="0" w:tplc="4009000F">
+      <w:start w:val="1"/>
+      <w:numFmt w:val="decimal"/>
+      <w:lvlText w:val="%1."/>
+      <w:lvlJc w:val="left"/>
+      <w:pPr>
+        <w:ind w:left="720" w:hanging="360"/>
+      </w:pPr>
+      <w:rPr>
+        <w:rFonts w:hint="default"/>
+      </w:rPr>
+    </w:lvl>
+    <w:lvl w:ilvl="1" w:tplc="40090019" w:tentative="1">
+      <w:start w:val="1"/>
+      <w:numFmt w:val="lowerLetter"/>
+      <w:lvlText w:val="%2."/>
+      <w:lvlJc w:val="left"/>
+      <w:pPr>
+        <w:ind w:left="1440" w:hanging="360"/>
+      </w:pPr>
+    </w:lvl>
+    <w:lvl w:ilvl="2" w:tplc="4009001B" w:tentative="1">
+      <w:start w:val="1"/>
+      <w:numFmt w:val="lowerRoman"/>
+      <w:lvlText w:val="%3."/>
+      <w:lvlJc w:val="right"/>
+      <w:pPr>
+        <w:ind w:left="2160" w:hanging="180"/>
+      </w:pPr>
+    </w:lvl>
+    <w:lvl w:ilvl="3" w:tplc="4009000F" w:tentative="1">
+      <w:start w:val="1"/>
+      <w:numFmt w:val="decimal"/>
+      <w:lvlText w:val="%4."/>
+      <w:lvlJc w:val="left"/>
+      <w:pPr>
+        <w:ind w:left="2880" w:hanging="360"/>
+      </w:pPr>
+    </w:lvl>
+    <w:lvl w:ilvl="4" w:tplc="40090019" w:tentative="1">
+      <w:start w:val="1"/>
+      <w:numFmt w:val="lowerLetter"/>
+      <w:lvlText w:val="%5."/>
+      <w:lvlJc w:val="left"/>
+      <w:pPr>
+        <w:ind w:left="3600" w:hanging="360"/>
+      </w:pPr>
+    </w:lvl>
+    <w:lvl w:ilvl="5" w:tplc="4009001B" w:tentative="1">
+      <w:start w:val="1"/>
+      <w:numFmt w:val="lowerRoman"/>
+      <w:lvlText w:val="%6."/>
+      <w:lvlJc w:val="right"/>
+      <w:pPr>
+        <w:ind w:left="4320" w:hanging="180"/>
+      </w:pPr>
+    </w:lvl>
+    <w:lvl w:ilvl="6" w:tplc="4009000F" w:tentative="1">
+      <w:start w:val="1"/>
+      <w:numFmt w:val="decimal"/>
+      <w:lvlText w:val="%7."/>
+      <w:lvlJc w:val="left"/>
+      <w:pPr>
+        <w:ind w:left="5040" w:hanging="360"/>
+      </w:pPr>
+    </w:lvl>
+    <w:lvl w:ilvl="7" w:tplc="40090019" w:tentative="1">
+      <w:start w:val="1"/>
+      <w:numFmt w:val="lowerLetter"/>
+      <w:lvlText w:val="%8."/>
+      <w:lvlJc w:val="left"/>
+      <w:pPr>
+        <w:ind w:left="5760" w:hanging="360"/>
+      </w:pPr>
+    </w:lvl>
+    <w:lvl w:ilvl="8" w:tplc="4009001B" w:tentative="1">
+      <w:start w:val="1"/>
+      <w:numFmt w:val="lowerRoman"/>
+      <w:lvlText w:val="%9."/>
+      <w:lvlJc w:val="right"/>
+      <w:pPr>
+        <w:ind w:left="6480" w:hanging="180"/>
+      </w:pPr>
+    </w:lvl>
+  </w:abstractNum>
+  <w:abstractNum w:abstractNumId="4">
     <w:nsid w:val="0C4E4B6B"/>
     <w:multiLevelType w:val="hybridMultilevel"/>
     <w:tmpl w:val="296A30CA"/>
@@ -6157,7 +7123,7 @@
       </w:rPr>
     </w:lvl>
   </w:abstractNum>
-  <w:abstractNum w:abstractNumId="3">
+  <w:abstractNum w:abstractNumId="5">
     <w:nsid w:val="17AB432F"/>
     <w:multiLevelType w:val="hybridMultilevel"/>
     <w:tmpl w:val="E5F0E322"/>
@@ -6246,7 +7212,7 @@
       </w:pPr>
     </w:lvl>
   </w:abstractNum>
-  <w:abstractNum w:abstractNumId="4">
+  <w:abstractNum w:abstractNumId="6">
     <w:nsid w:val="2A151D4E"/>
     <w:multiLevelType w:val="hybridMultilevel"/>
     <w:tmpl w:val="BEA6A1A0"/>
@@ -6359,7 +7325,7 @@
       </w:rPr>
     </w:lvl>
   </w:abstractNum>
-  <w:abstractNum w:abstractNumId="5">
+  <w:abstractNum w:abstractNumId="7">
     <w:nsid w:val="2DC05CA7"/>
     <w:multiLevelType w:val="hybridMultilevel"/>
     <w:tmpl w:val="F2A06360"/>
@@ -6448,7 +7414,7 @@
       </w:pPr>
     </w:lvl>
   </w:abstractNum>
-  <w:abstractNum w:abstractNumId="6">
+  <w:abstractNum w:abstractNumId="8">
     <w:nsid w:val="30293FA8"/>
     <w:multiLevelType w:val="hybridMultilevel"/>
     <w:tmpl w:val="FA648AEC"/>
@@ -6537,7 +7503,7 @@
       </w:pPr>
     </w:lvl>
   </w:abstractNum>
-  <w:abstractNum w:abstractNumId="7">
+  <w:abstractNum w:abstractNumId="9">
     <w:nsid w:val="30AB48AF"/>
     <w:multiLevelType w:val="hybridMultilevel"/>
     <w:tmpl w:val="3702A126"/>
@@ -6626,7 +7592,7 @@
       </w:pPr>
     </w:lvl>
   </w:abstractNum>
-  <w:abstractNum w:abstractNumId="8">
+  <w:abstractNum w:abstractNumId="10">
     <w:nsid w:val="336F7208"/>
     <w:multiLevelType w:val="hybridMultilevel"/>
     <w:tmpl w:val="2DA44698"/>
@@ -6715,7 +7681,7 @@
       </w:pPr>
     </w:lvl>
   </w:abstractNum>
-  <w:abstractNum w:abstractNumId="9">
+  <w:abstractNum w:abstractNumId="11">
     <w:nsid w:val="4C1D4261"/>
     <w:multiLevelType w:val="hybridMultilevel"/>
     <w:tmpl w:val="47AC07CC"/>
@@ -6731,7 +7697,7 @@
         <w:rFonts w:hint="default"/>
       </w:rPr>
     </w:lvl>
-    <w:lvl w:ilvl="1" w:tplc="40090019" w:tentative="1">
+    <w:lvl w:ilvl="1" w:tplc="40090019">
       <w:start w:val="1"/>
       <w:numFmt w:val="lowerLetter"/>
       <w:lvlText w:val="%2."/>
@@ -6804,7 +7770,7 @@
       </w:pPr>
     </w:lvl>
   </w:abstractNum>
-  <w:abstractNum w:abstractNumId="10">
+  <w:abstractNum w:abstractNumId="12">
     <w:nsid w:val="5AF24E37"/>
     <w:multiLevelType w:val="hybridMultilevel"/>
     <w:tmpl w:val="9AE6D092"/>
@@ -6917,7 +7883,7 @@
       </w:rPr>
     </w:lvl>
   </w:abstractNum>
-  <w:abstractNum w:abstractNumId="11">
+  <w:abstractNum w:abstractNumId="13">
     <w:nsid w:val="5D2D5A5E"/>
     <w:multiLevelType w:val="hybridMultilevel"/>
     <w:tmpl w:val="45D67A3A"/>
@@ -7030,7 +7996,7 @@
       </w:rPr>
     </w:lvl>
   </w:abstractNum>
-  <w:abstractNum w:abstractNumId="12">
+  <w:abstractNum w:abstractNumId="14">
     <w:nsid w:val="63F16A77"/>
     <w:multiLevelType w:val="hybridMultilevel"/>
     <w:tmpl w:val="594078DE"/>
@@ -7119,7 +8085,7 @@
       </w:pPr>
     </w:lvl>
   </w:abstractNum>
-  <w:abstractNum w:abstractNumId="13">
+  <w:abstractNum w:abstractNumId="15">
     <w:nsid w:val="65C46EDC"/>
     <w:multiLevelType w:val="hybridMultilevel"/>
     <w:tmpl w:val="75FA7CD0"/>
@@ -7208,7 +8174,7 @@
       </w:pPr>
     </w:lvl>
   </w:abstractNum>
-  <w:abstractNum w:abstractNumId="14">
+  <w:abstractNum w:abstractNumId="16">
     <w:nsid w:val="6D0E099F"/>
     <w:multiLevelType w:val="hybridMultilevel"/>
     <w:tmpl w:val="B5040B2E"/>
@@ -7297,7 +8263,120 @@
       </w:pPr>
     </w:lvl>
   </w:abstractNum>
-  <w:abstractNum w:abstractNumId="15">
+  <w:abstractNum w:abstractNumId="17">
+    <w:nsid w:val="73F4343E"/>
+    <w:multiLevelType w:val="hybridMultilevel"/>
+    <w:tmpl w:val="C778DD40"/>
+    <w:lvl w:ilvl="0" w:tplc="40090001">
+      <w:start w:val="1"/>
+      <w:numFmt w:val="bullet"/>
+      <w:lvlText w:val=""/>
+      <w:lvlJc w:val="left"/>
+      <w:pPr>
+        <w:ind w:left="720" w:hanging="360"/>
+      </w:pPr>
+      <w:rPr>
+        <w:rFonts w:ascii="Symbol" w:hAnsi="Symbol" w:hint="default"/>
+      </w:rPr>
+    </w:lvl>
+    <w:lvl w:ilvl="1" w:tplc="40090003" w:tentative="1">
+      <w:start w:val="1"/>
+      <w:numFmt w:val="bullet"/>
+      <w:lvlText w:val="o"/>
+      <w:lvlJc w:val="left"/>
+      <w:pPr>
+        <w:ind w:left="1440" w:hanging="360"/>
+      </w:pPr>
+      <w:rPr>
+        <w:rFonts w:ascii="Courier New" w:hAnsi="Courier New" w:cs="Courier New" w:hint="default"/>
+      </w:rPr>
+    </w:lvl>
+    <w:lvl w:ilvl="2" w:tplc="40090005" w:tentative="1">
+      <w:start w:val="1"/>
+      <w:numFmt w:val="bullet"/>
+      <w:lvlText w:val=""/>
+      <w:lvlJc w:val="left"/>
+      <w:pPr>
+        <w:ind w:left="2160" w:hanging="360"/>
+      </w:pPr>
+      <w:rPr>
+        <w:rFonts w:ascii="Wingdings" w:hAnsi="Wingdings" w:hint="default"/>
+      </w:rPr>
+    </w:lvl>
+    <w:lvl w:ilvl="3" w:tplc="40090001" w:tentative="1">
+      <w:start w:val="1"/>
+      <w:numFmt w:val="bullet"/>
+      <w:lvlText w:val=""/>
+      <w:lvlJc w:val="left"/>
+      <w:pPr>
+        <w:ind w:left="2880" w:hanging="360"/>
+      </w:pPr>
+      <w:rPr>
+        <w:rFonts w:ascii="Symbol" w:hAnsi="Symbol" w:hint="default"/>
+      </w:rPr>
+    </w:lvl>
+    <w:lvl w:ilvl="4" w:tplc="40090003" w:tentative="1">
+      <w:start w:val="1"/>
+      <w:numFmt w:val="bullet"/>
+      <w:lvlText w:val="o"/>
+      <w:lvlJc w:val="left"/>
+      <w:pPr>
+        <w:ind w:left="3600" w:hanging="360"/>
+      </w:pPr>
+      <w:rPr>
+        <w:rFonts w:ascii="Courier New" w:hAnsi="Courier New" w:cs="Courier New" w:hint="default"/>
+      </w:rPr>
+    </w:lvl>
+    <w:lvl w:ilvl="5" w:tplc="40090005" w:tentative="1">
+      <w:start w:val="1"/>
+      <w:numFmt w:val="bullet"/>
+      <w:lvlText w:val=""/>
+      <w:lvlJc w:val="left"/>
+      <w:pPr>
+        <w:ind w:left="4320" w:hanging="360"/>
+      </w:pPr>
+      <w:rPr>
+        <w:rFonts w:ascii="Wingdings" w:hAnsi="Wingdings" w:hint="default"/>
+      </w:rPr>
+    </w:lvl>
+    <w:lvl w:ilvl="6" w:tplc="40090001" w:tentative="1">
+      <w:start w:val="1"/>
+      <w:numFmt w:val="bullet"/>
+      <w:lvlText w:val=""/>
+      <w:lvlJc w:val="left"/>
+      <w:pPr>
+        <w:ind w:left="5040" w:hanging="360"/>
+      </w:pPr>
+      <w:rPr>
+        <w:rFonts w:ascii="Symbol" w:hAnsi="Symbol" w:hint="default"/>
+      </w:rPr>
+    </w:lvl>
+    <w:lvl w:ilvl="7" w:tplc="40090003" w:tentative="1">
+      <w:start w:val="1"/>
+      <w:numFmt w:val="bullet"/>
+      <w:lvlText w:val="o"/>
+      <w:lvlJc w:val="left"/>
+      <w:pPr>
+        <w:ind w:left="5760" w:hanging="360"/>
+      </w:pPr>
+      <w:rPr>
+        <w:rFonts w:ascii="Courier New" w:hAnsi="Courier New" w:cs="Courier New" w:hint="default"/>
+      </w:rPr>
+    </w:lvl>
+    <w:lvl w:ilvl="8" w:tplc="40090005" w:tentative="1">
+      <w:start w:val="1"/>
+      <w:numFmt w:val="bullet"/>
+      <w:lvlText w:val=""/>
+      <w:lvlJc w:val="left"/>
+      <w:pPr>
+        <w:ind w:left="6480" w:hanging="360"/>
+      </w:pPr>
+      <w:rPr>
+        <w:rFonts w:ascii="Wingdings" w:hAnsi="Wingdings" w:hint="default"/>
+      </w:rPr>
+    </w:lvl>
+  </w:abstractNum>
+  <w:abstractNum w:abstractNumId="18">
     <w:nsid w:val="7EBD7DA0"/>
     <w:multiLevelType w:val="hybridMultilevel"/>
     <w:tmpl w:val="5EAEC784"/>
@@ -7386,7 +8465,7 @@
       </w:pPr>
     </w:lvl>
   </w:abstractNum>
-  <w:abstractNum w:abstractNumId="16">
+  <w:abstractNum w:abstractNumId="19">
     <w:nsid w:val="7F2632E6"/>
     <w:multiLevelType w:val="hybridMultilevel"/>
     <w:tmpl w:val="D5E43072"/>
@@ -7479,52 +8558,61 @@
     <w:abstractNumId w:val="0"/>
   </w:num>
   <w:num w:numId="2">
+    <w:abstractNumId w:val="15"/>
+  </w:num>
+  <w:num w:numId="3">
+    <w:abstractNumId w:val="14"/>
+  </w:num>
+  <w:num w:numId="4">
+    <w:abstractNumId w:val="10"/>
+  </w:num>
+  <w:num w:numId="5">
+    <w:abstractNumId w:val="6"/>
+  </w:num>
+  <w:num w:numId="6">
+    <w:abstractNumId w:val="12"/>
+  </w:num>
+  <w:num w:numId="7">
     <w:abstractNumId w:val="13"/>
   </w:num>
-  <w:num w:numId="3">
-    <w:abstractNumId w:val="12"/>
+  <w:num w:numId="8">
+    <w:abstractNumId w:val="9"/>
   </w:num>
-  <w:num w:numId="4">
+  <w:num w:numId="9">
+    <w:abstractNumId w:val="2"/>
+  </w:num>
+  <w:num w:numId="10">
+    <w:abstractNumId w:val="5"/>
+  </w:num>
+  <w:num w:numId="11">
+    <w:abstractNumId w:val="4"/>
+  </w:num>
+  <w:num w:numId="12">
+    <w:abstractNumId w:val="7"/>
+  </w:num>
+  <w:num w:numId="13">
     <w:abstractNumId w:val="8"/>
   </w:num>
-  <w:num w:numId="5">
-    <w:abstractNumId w:val="4"/>
+  <w:num w:numId="14">
+    <w:abstractNumId w:val="16"/>
   </w:num>
-  <w:num w:numId="6">
-    <w:abstractNumId w:val="10"/>
+  <w:num w:numId="15">
+    <w:abstractNumId w:val="19"/>
   </w:num>
-  <w:num w:numId="7">
+  <w:num w:numId="16">
+    <w:abstractNumId w:val="18"/>
+  </w:num>
+  <w:num w:numId="17">
     <w:abstractNumId w:val="11"/>
   </w:num>
-  <w:num w:numId="8">
-    <w:abstractNumId w:val="7"/>
+  <w:num w:numId="18">
+    <w:abstractNumId w:val="17"/>
   </w:num>
-  <w:num w:numId="9">
-    <w:abstractNumId w:val="1"/>
-  </w:num>
-  <w:num w:numId="10">
+  <w:num w:numId="19">
     <w:abstractNumId w:val="3"/>
   </w:num>
-  <w:num w:numId="11">
-    <w:abstractNumId w:val="2"/>
-  </w:num>
-  <w:num w:numId="12">
-    <w:abstractNumId w:val="5"/>
-  </w:num>
-  <w:num w:numId="13">
-    <w:abstractNumId w:val="6"/>
-  </w:num>
-  <w:num w:numId="14">
-    <w:abstractNumId w:val="14"/>
-  </w:num>
-  <w:num w:numId="15">
-    <w:abstractNumId w:val="16"/>
-  </w:num>
-  <w:num w:numId="16">
-    <w:abstractNumId w:val="15"/>
-  </w:num>
-  <w:num w:numId="17">
-    <w:abstractNumId w:val="9"/>
+  <w:num w:numId="20">
+    <w:abstractNumId w:val="1"/>
   </w:num>
 </w:numbering>
 </file>
@@ -8926,14 +10014,35 @@
         </dgm:presLayoutVars>
       </dgm:prSet>
       <dgm:spPr/>
+      <dgm:t>
+        <a:bodyPr/>
+        <a:lstStyle/>
+        <a:p>
+          <a:endParaRPr lang="en-IN"/>
+        </a:p>
+      </dgm:t>
     </dgm:pt>
     <dgm:pt modelId="{E292D2A8-C4E5-473B-A464-7A65D3B51661}" type="pres">
       <dgm:prSet presAssocID="{A217B8F3-860D-4801-8BDF-C1B54C2782BB}" presName="sibTrans" presStyleLbl="sibTrans2D1" presStyleIdx="0" presStyleCnt="3"/>
       <dgm:spPr/>
+      <dgm:t>
+        <a:bodyPr/>
+        <a:lstStyle/>
+        <a:p>
+          <a:endParaRPr lang="en-IN"/>
+        </a:p>
+      </dgm:t>
     </dgm:pt>
     <dgm:pt modelId="{84FF8DD4-D61D-4477-B97A-927FACEAC50E}" type="pres">
       <dgm:prSet presAssocID="{A217B8F3-860D-4801-8BDF-C1B54C2782BB}" presName="connectorText" presStyleLbl="sibTrans2D1" presStyleIdx="0" presStyleCnt="3"/>
       <dgm:spPr/>
+      <dgm:t>
+        <a:bodyPr/>
+        <a:lstStyle/>
+        <a:p>
+          <a:endParaRPr lang="en-IN"/>
+        </a:p>
+      </dgm:t>
     </dgm:pt>
     <dgm:pt modelId="{03E7825B-62D7-401B-AA41-D7A0E861BDC3}" type="pres">
       <dgm:prSet presAssocID="{75C0FFC3-C0B6-4BCC-A034-FF5A8E3C6CD5}" presName="node" presStyleLbl="node1" presStyleIdx="1" presStyleCnt="4">
@@ -8942,14 +10051,35 @@
         </dgm:presLayoutVars>
       </dgm:prSet>
       <dgm:spPr/>
+      <dgm:t>
+        <a:bodyPr/>
+        <a:lstStyle/>
+        <a:p>
+          <a:endParaRPr lang="en-IN"/>
+        </a:p>
+      </dgm:t>
     </dgm:pt>
     <dgm:pt modelId="{B8FC9287-0802-4942-94C1-E415B5DF7FDD}" type="pres">
       <dgm:prSet presAssocID="{9F9678B8-B219-46E7-90F5-859EA321DBAB}" presName="sibTrans" presStyleLbl="sibTrans2D1" presStyleIdx="1" presStyleCnt="3"/>
       <dgm:spPr/>
+      <dgm:t>
+        <a:bodyPr/>
+        <a:lstStyle/>
+        <a:p>
+          <a:endParaRPr lang="en-IN"/>
+        </a:p>
+      </dgm:t>
     </dgm:pt>
     <dgm:pt modelId="{D16B9A63-DC32-4F6B-B402-F630A021EEF4}" type="pres">
       <dgm:prSet presAssocID="{9F9678B8-B219-46E7-90F5-859EA321DBAB}" presName="connectorText" presStyleLbl="sibTrans2D1" presStyleIdx="1" presStyleCnt="3"/>
       <dgm:spPr/>
+      <dgm:t>
+        <a:bodyPr/>
+        <a:lstStyle/>
+        <a:p>
+          <a:endParaRPr lang="en-IN"/>
+        </a:p>
+      </dgm:t>
     </dgm:pt>
     <dgm:pt modelId="{F70532A4-8C81-4F3A-92E3-9CC2F6C51D83}" type="pres">
       <dgm:prSet presAssocID="{332F39DD-2C3C-42B1-AE5B-8E271027B229}" presName="node" presStyleLbl="node1" presStyleIdx="2" presStyleCnt="4">
@@ -8958,14 +10088,35 @@
         </dgm:presLayoutVars>
       </dgm:prSet>
       <dgm:spPr/>
+      <dgm:t>
+        <a:bodyPr/>
+        <a:lstStyle/>
+        <a:p>
+          <a:endParaRPr lang="en-IN"/>
+        </a:p>
+      </dgm:t>
     </dgm:pt>
     <dgm:pt modelId="{8BEACFB3-F6DE-4195-80CE-E5DB34F42FAC}" type="pres">
       <dgm:prSet presAssocID="{8ED253A9-890B-475C-A0FD-6D77C87EE06D}" presName="sibTrans" presStyleLbl="sibTrans2D1" presStyleIdx="2" presStyleCnt="3"/>
       <dgm:spPr/>
+      <dgm:t>
+        <a:bodyPr/>
+        <a:lstStyle/>
+        <a:p>
+          <a:endParaRPr lang="en-IN"/>
+        </a:p>
+      </dgm:t>
     </dgm:pt>
     <dgm:pt modelId="{0C5E7605-B75B-4EC9-8FC1-85336A5FEB7D}" type="pres">
       <dgm:prSet presAssocID="{8ED253A9-890B-475C-A0FD-6D77C87EE06D}" presName="connectorText" presStyleLbl="sibTrans2D1" presStyleIdx="2" presStyleCnt="3"/>
       <dgm:spPr/>
+      <dgm:t>
+        <a:bodyPr/>
+        <a:lstStyle/>
+        <a:p>
+          <a:endParaRPr lang="en-IN"/>
+        </a:p>
+      </dgm:t>
     </dgm:pt>
     <dgm:pt modelId="{89F5B588-AC9E-48C4-8321-5764F29C4130}" type="pres">
       <dgm:prSet presAssocID="{A237D33C-E5A3-49B9-A409-E64B1600BFBF}" presName="node" presStyleLbl="node1" presStyleIdx="3" presStyleCnt="4">
@@ -8974,34 +10125,41 @@
         </dgm:presLayoutVars>
       </dgm:prSet>
       <dgm:spPr/>
+      <dgm:t>
+        <a:bodyPr/>
+        <a:lstStyle/>
+        <a:p>
+          <a:endParaRPr lang="en-IN"/>
+        </a:p>
+      </dgm:t>
     </dgm:pt>
   </dgm:ptLst>
   <dgm:cxnLst>
-    <dgm:cxn modelId="{C024F375-56EC-4425-ADC9-7F14C317E776}" type="presOf" srcId="{A217B8F3-860D-4801-8BDF-C1B54C2782BB}" destId="{84FF8DD4-D61D-4477-B97A-927FACEAC50E}" srcOrd="1" destOrd="0" presId="urn:microsoft.com/office/officeart/2005/8/layout/process1"/>
-    <dgm:cxn modelId="{998B8E8B-9EE7-4127-A321-50CEEBF3A102}" type="presOf" srcId="{8ED253A9-890B-475C-A0FD-6D77C87EE06D}" destId="{8BEACFB3-F6DE-4195-80CE-E5DB34F42FAC}" srcOrd="0" destOrd="0" presId="urn:microsoft.com/office/officeart/2005/8/layout/process1"/>
-    <dgm:cxn modelId="{3655F399-C163-4928-8EF3-575524E2040F}" type="presOf" srcId="{8ED253A9-890B-475C-A0FD-6D77C87EE06D}" destId="{0C5E7605-B75B-4EC9-8FC1-85336A5FEB7D}" srcOrd="1" destOrd="0" presId="urn:microsoft.com/office/officeart/2005/8/layout/process1"/>
     <dgm:cxn modelId="{C7E575BB-4621-4BAC-838B-5254398C40A9}" srcId="{F72FA461-148C-483C-AE1A-2D1F99D395D3}" destId="{75C0FFC3-C0B6-4BCC-A034-FF5A8E3C6CD5}" srcOrd="1" destOrd="0" parTransId="{2C912126-CB9D-418C-94AC-E73CF1AA1A98}" sibTransId="{9F9678B8-B219-46E7-90F5-859EA321DBAB}"/>
     <dgm:cxn modelId="{6E7CE67C-DD7D-487F-B152-25769EB5610D}" srcId="{F72FA461-148C-483C-AE1A-2D1F99D395D3}" destId="{D1907609-AE05-45D0-82D3-50EA151AA50C}" srcOrd="0" destOrd="0" parTransId="{CD7D503F-B9BB-46A4-9CD7-87BC1AD00EDD}" sibTransId="{A217B8F3-860D-4801-8BDF-C1B54C2782BB}"/>
-    <dgm:cxn modelId="{337C2A8B-9F8C-4F37-A661-712D5FAD1251}" type="presOf" srcId="{F72FA461-148C-483C-AE1A-2D1F99D395D3}" destId="{B8D0FB1E-831E-4912-A037-ABDD8498C49C}" srcOrd="0" destOrd="0" presId="urn:microsoft.com/office/officeart/2005/8/layout/process1"/>
+    <dgm:cxn modelId="{8FB17E62-81FB-4C8B-BD52-5B90C236D0BE}" type="presOf" srcId="{A237D33C-E5A3-49B9-A409-E64B1600BFBF}" destId="{89F5B588-AC9E-48C4-8321-5764F29C4130}" srcOrd="0" destOrd="0" presId="urn:microsoft.com/office/officeart/2005/8/layout/process1"/>
+    <dgm:cxn modelId="{3A981803-23FB-465F-93FF-920E34DF68A7}" type="presOf" srcId="{A217B8F3-860D-4801-8BDF-C1B54C2782BB}" destId="{E292D2A8-C4E5-473B-A464-7A65D3B51661}" srcOrd="0" destOrd="0" presId="urn:microsoft.com/office/officeart/2005/8/layout/process1"/>
     <dgm:cxn modelId="{889F9FE3-4D9F-40D0-B5C4-CABB71804B38}" srcId="{F72FA461-148C-483C-AE1A-2D1F99D395D3}" destId="{A237D33C-E5A3-49B9-A409-E64B1600BFBF}" srcOrd="3" destOrd="0" parTransId="{D7836145-E33B-4ED4-BCB9-63795FFD924C}" sibTransId="{BD6BDD18-F826-461B-9A09-7D1841C8010A}"/>
-    <dgm:cxn modelId="{AE0EA4DC-8A91-4D53-8649-8093B8A454B9}" type="presOf" srcId="{332F39DD-2C3C-42B1-AE5B-8E271027B229}" destId="{F70532A4-8C81-4F3A-92E3-9CC2F6C51D83}" srcOrd="0" destOrd="0" presId="urn:microsoft.com/office/officeart/2005/8/layout/process1"/>
-    <dgm:cxn modelId="{FAE876AB-E054-4316-9F37-C97201D9EC4F}" type="presOf" srcId="{A237D33C-E5A3-49B9-A409-E64B1600BFBF}" destId="{89F5B588-AC9E-48C4-8321-5764F29C4130}" srcOrd="0" destOrd="0" presId="urn:microsoft.com/office/officeart/2005/8/layout/process1"/>
+    <dgm:cxn modelId="{44780608-BF7B-4C18-9A7A-5E7C739EFCD2}" type="presOf" srcId="{8ED253A9-890B-475C-A0FD-6D77C87EE06D}" destId="{8BEACFB3-F6DE-4195-80CE-E5DB34F42FAC}" srcOrd="0" destOrd="0" presId="urn:microsoft.com/office/officeart/2005/8/layout/process1"/>
+    <dgm:cxn modelId="{1F51B75F-89E5-400F-8938-708B300236F3}" type="presOf" srcId="{332F39DD-2C3C-42B1-AE5B-8E271027B229}" destId="{F70532A4-8C81-4F3A-92E3-9CC2F6C51D83}" srcOrd="0" destOrd="0" presId="urn:microsoft.com/office/officeart/2005/8/layout/process1"/>
     <dgm:cxn modelId="{C7D37ACC-F8DE-47E4-9ED2-AFD8A520697C}" srcId="{F72FA461-148C-483C-AE1A-2D1F99D395D3}" destId="{332F39DD-2C3C-42B1-AE5B-8E271027B229}" srcOrd="2" destOrd="0" parTransId="{6ECF5CD2-4E29-4831-A7A9-0FBDB9EE56CB}" sibTransId="{8ED253A9-890B-475C-A0FD-6D77C87EE06D}"/>
-    <dgm:cxn modelId="{346FDB0E-E772-4D89-B702-426B9489B87B}" type="presOf" srcId="{9F9678B8-B219-46E7-90F5-859EA321DBAB}" destId="{B8FC9287-0802-4942-94C1-E415B5DF7FDD}" srcOrd="0" destOrd="0" presId="urn:microsoft.com/office/officeart/2005/8/layout/process1"/>
-    <dgm:cxn modelId="{DFE54E70-C6D0-4380-B0AC-5E5B3B526C71}" type="presOf" srcId="{A217B8F3-860D-4801-8BDF-C1B54C2782BB}" destId="{E292D2A8-C4E5-473B-A464-7A65D3B51661}" srcOrd="0" destOrd="0" presId="urn:microsoft.com/office/officeart/2005/8/layout/process1"/>
-    <dgm:cxn modelId="{F38773FA-A82F-4882-B906-899E0E82F1C5}" type="presOf" srcId="{9F9678B8-B219-46E7-90F5-859EA321DBAB}" destId="{D16B9A63-DC32-4F6B-B402-F630A021EEF4}" srcOrd="1" destOrd="0" presId="urn:microsoft.com/office/officeart/2005/8/layout/process1"/>
-    <dgm:cxn modelId="{78DAC253-749F-4B6A-A155-BE0F4030962F}" type="presOf" srcId="{75C0FFC3-C0B6-4BCC-A034-FF5A8E3C6CD5}" destId="{03E7825B-62D7-401B-AA41-D7A0E861BDC3}" srcOrd="0" destOrd="0" presId="urn:microsoft.com/office/officeart/2005/8/layout/process1"/>
-    <dgm:cxn modelId="{C1C2FE6E-E004-4953-A269-48865B9401E6}" type="presOf" srcId="{D1907609-AE05-45D0-82D3-50EA151AA50C}" destId="{06271E2C-B99E-4B5F-BDB5-19181E05E808}" srcOrd="0" destOrd="0" presId="urn:microsoft.com/office/officeart/2005/8/layout/process1"/>
-    <dgm:cxn modelId="{DCD80FF0-D01A-413B-B5FD-614430951E8C}" type="presParOf" srcId="{B8D0FB1E-831E-4912-A037-ABDD8498C49C}" destId="{06271E2C-B99E-4B5F-BDB5-19181E05E808}" srcOrd="0" destOrd="0" presId="urn:microsoft.com/office/officeart/2005/8/layout/process1"/>
-    <dgm:cxn modelId="{0BC52DD6-15A8-46D5-89F1-3F1B62137F47}" type="presParOf" srcId="{B8D0FB1E-831E-4912-A037-ABDD8498C49C}" destId="{E292D2A8-C4E5-473B-A464-7A65D3B51661}" srcOrd="1" destOrd="0" presId="urn:microsoft.com/office/officeart/2005/8/layout/process1"/>
-    <dgm:cxn modelId="{5B677C2F-B6E1-466C-A142-BCF11B2E6052}" type="presParOf" srcId="{E292D2A8-C4E5-473B-A464-7A65D3B51661}" destId="{84FF8DD4-D61D-4477-B97A-927FACEAC50E}" srcOrd="0" destOrd="0" presId="urn:microsoft.com/office/officeart/2005/8/layout/process1"/>
-    <dgm:cxn modelId="{4059F050-8BB2-4841-9F56-1609ECBD43CE}" type="presParOf" srcId="{B8D0FB1E-831E-4912-A037-ABDD8498C49C}" destId="{03E7825B-62D7-401B-AA41-D7A0E861BDC3}" srcOrd="2" destOrd="0" presId="urn:microsoft.com/office/officeart/2005/8/layout/process1"/>
-    <dgm:cxn modelId="{E6539BDA-4501-42DF-BD36-5E0A170C490F}" type="presParOf" srcId="{B8D0FB1E-831E-4912-A037-ABDD8498C49C}" destId="{B8FC9287-0802-4942-94C1-E415B5DF7FDD}" srcOrd="3" destOrd="0" presId="urn:microsoft.com/office/officeart/2005/8/layout/process1"/>
-    <dgm:cxn modelId="{31A4254A-989B-4DE7-BB2F-54A3FBBCB933}" type="presParOf" srcId="{B8FC9287-0802-4942-94C1-E415B5DF7FDD}" destId="{D16B9A63-DC32-4F6B-B402-F630A021EEF4}" srcOrd="0" destOrd="0" presId="urn:microsoft.com/office/officeart/2005/8/layout/process1"/>
-    <dgm:cxn modelId="{DC07AB50-6DCC-4984-9A4A-70897D2BB445}" type="presParOf" srcId="{B8D0FB1E-831E-4912-A037-ABDD8498C49C}" destId="{F70532A4-8C81-4F3A-92E3-9CC2F6C51D83}" srcOrd="4" destOrd="0" presId="urn:microsoft.com/office/officeart/2005/8/layout/process1"/>
-    <dgm:cxn modelId="{14161D03-B426-4F5E-BA1E-0CB1B80B95A1}" type="presParOf" srcId="{B8D0FB1E-831E-4912-A037-ABDD8498C49C}" destId="{8BEACFB3-F6DE-4195-80CE-E5DB34F42FAC}" srcOrd="5" destOrd="0" presId="urn:microsoft.com/office/officeart/2005/8/layout/process1"/>
-    <dgm:cxn modelId="{9B98FDE9-5760-4941-8755-838587D2CE13}" type="presParOf" srcId="{8BEACFB3-F6DE-4195-80CE-E5DB34F42FAC}" destId="{0C5E7605-B75B-4EC9-8FC1-85336A5FEB7D}" srcOrd="0" destOrd="0" presId="urn:microsoft.com/office/officeart/2005/8/layout/process1"/>
-    <dgm:cxn modelId="{2483F365-985B-4B57-AE2F-0E014008430A}" type="presParOf" srcId="{B8D0FB1E-831E-4912-A037-ABDD8498C49C}" destId="{89F5B588-AC9E-48C4-8321-5764F29C4130}" srcOrd="6" destOrd="0" presId="urn:microsoft.com/office/officeart/2005/8/layout/process1"/>
+    <dgm:cxn modelId="{C16A4D65-7205-430E-9EF5-88D684DBEE41}" type="presOf" srcId="{9F9678B8-B219-46E7-90F5-859EA321DBAB}" destId="{D16B9A63-DC32-4F6B-B402-F630A021EEF4}" srcOrd="1" destOrd="0" presId="urn:microsoft.com/office/officeart/2005/8/layout/process1"/>
+    <dgm:cxn modelId="{8B23EC6A-1017-4462-B1E6-9D35383B8986}" type="presOf" srcId="{75C0FFC3-C0B6-4BCC-A034-FF5A8E3C6CD5}" destId="{03E7825B-62D7-401B-AA41-D7A0E861BDC3}" srcOrd="0" destOrd="0" presId="urn:microsoft.com/office/officeart/2005/8/layout/process1"/>
+    <dgm:cxn modelId="{8292E129-234A-41DB-91C8-EC79C80F9570}" type="presOf" srcId="{8ED253A9-890B-475C-A0FD-6D77C87EE06D}" destId="{0C5E7605-B75B-4EC9-8FC1-85336A5FEB7D}" srcOrd="1" destOrd="0" presId="urn:microsoft.com/office/officeart/2005/8/layout/process1"/>
+    <dgm:cxn modelId="{2460001C-C832-4A80-8004-5215B61A9642}" type="presOf" srcId="{A217B8F3-860D-4801-8BDF-C1B54C2782BB}" destId="{84FF8DD4-D61D-4477-B97A-927FACEAC50E}" srcOrd="1" destOrd="0" presId="urn:microsoft.com/office/officeart/2005/8/layout/process1"/>
+    <dgm:cxn modelId="{2E64EB30-28BA-4090-9F80-39FC782D261A}" type="presOf" srcId="{D1907609-AE05-45D0-82D3-50EA151AA50C}" destId="{06271E2C-B99E-4B5F-BDB5-19181E05E808}" srcOrd="0" destOrd="0" presId="urn:microsoft.com/office/officeart/2005/8/layout/process1"/>
+    <dgm:cxn modelId="{4CC517D0-5C89-4C73-BFA2-F2D53F9073F5}" type="presOf" srcId="{F72FA461-148C-483C-AE1A-2D1F99D395D3}" destId="{B8D0FB1E-831E-4912-A037-ABDD8498C49C}" srcOrd="0" destOrd="0" presId="urn:microsoft.com/office/officeart/2005/8/layout/process1"/>
+    <dgm:cxn modelId="{C7B652FD-28BD-4F02-B8DB-35198DE6513F}" type="presOf" srcId="{9F9678B8-B219-46E7-90F5-859EA321DBAB}" destId="{B8FC9287-0802-4942-94C1-E415B5DF7FDD}" srcOrd="0" destOrd="0" presId="urn:microsoft.com/office/officeart/2005/8/layout/process1"/>
+    <dgm:cxn modelId="{AB7AAB65-D3B3-4E0F-898E-A6D3EAA94639}" type="presParOf" srcId="{B8D0FB1E-831E-4912-A037-ABDD8498C49C}" destId="{06271E2C-B99E-4B5F-BDB5-19181E05E808}" srcOrd="0" destOrd="0" presId="urn:microsoft.com/office/officeart/2005/8/layout/process1"/>
+    <dgm:cxn modelId="{5A1DE292-BD40-4C70-9A54-71A3058D1BD9}" type="presParOf" srcId="{B8D0FB1E-831E-4912-A037-ABDD8498C49C}" destId="{E292D2A8-C4E5-473B-A464-7A65D3B51661}" srcOrd="1" destOrd="0" presId="urn:microsoft.com/office/officeart/2005/8/layout/process1"/>
+    <dgm:cxn modelId="{8D501B2F-74B4-4DFF-B191-5E2F9DC50C43}" type="presParOf" srcId="{E292D2A8-C4E5-473B-A464-7A65D3B51661}" destId="{84FF8DD4-D61D-4477-B97A-927FACEAC50E}" srcOrd="0" destOrd="0" presId="urn:microsoft.com/office/officeart/2005/8/layout/process1"/>
+    <dgm:cxn modelId="{7451CFEE-F83D-42EC-B1E7-A41E04252F2D}" type="presParOf" srcId="{B8D0FB1E-831E-4912-A037-ABDD8498C49C}" destId="{03E7825B-62D7-401B-AA41-D7A0E861BDC3}" srcOrd="2" destOrd="0" presId="urn:microsoft.com/office/officeart/2005/8/layout/process1"/>
+    <dgm:cxn modelId="{AACD6EFD-9776-4CFF-9801-DC72AB1D57A6}" type="presParOf" srcId="{B8D0FB1E-831E-4912-A037-ABDD8498C49C}" destId="{B8FC9287-0802-4942-94C1-E415B5DF7FDD}" srcOrd="3" destOrd="0" presId="urn:microsoft.com/office/officeart/2005/8/layout/process1"/>
+    <dgm:cxn modelId="{FFA21461-2FC4-406E-9964-9ABFA862C0D7}" type="presParOf" srcId="{B8FC9287-0802-4942-94C1-E415B5DF7FDD}" destId="{D16B9A63-DC32-4F6B-B402-F630A021EEF4}" srcOrd="0" destOrd="0" presId="urn:microsoft.com/office/officeart/2005/8/layout/process1"/>
+    <dgm:cxn modelId="{36F81C5F-8E8A-46B5-8BF2-C13F44C94FB4}" type="presParOf" srcId="{B8D0FB1E-831E-4912-A037-ABDD8498C49C}" destId="{F70532A4-8C81-4F3A-92E3-9CC2F6C51D83}" srcOrd="4" destOrd="0" presId="urn:microsoft.com/office/officeart/2005/8/layout/process1"/>
+    <dgm:cxn modelId="{909B2BCC-7101-453D-939F-35ADC17B6180}" type="presParOf" srcId="{B8D0FB1E-831E-4912-A037-ABDD8498C49C}" destId="{8BEACFB3-F6DE-4195-80CE-E5DB34F42FAC}" srcOrd="5" destOrd="0" presId="urn:microsoft.com/office/officeart/2005/8/layout/process1"/>
+    <dgm:cxn modelId="{F0190728-CEA0-4222-8C40-A19B1016DA6B}" type="presParOf" srcId="{8BEACFB3-F6DE-4195-80CE-E5DB34F42FAC}" destId="{0C5E7605-B75B-4EC9-8FC1-85336A5FEB7D}" srcOrd="0" destOrd="0" presId="urn:microsoft.com/office/officeart/2005/8/layout/process1"/>
+    <dgm:cxn modelId="{E69C9976-81E2-4A23-A150-EF4B9E418E1A}" type="presParOf" srcId="{B8D0FB1E-831E-4912-A037-ABDD8498C49C}" destId="{89F5B588-AC9E-48C4-8321-5764F29C4130}" srcOrd="6" destOrd="0" presId="urn:microsoft.com/office/officeart/2005/8/layout/process1"/>
   </dgm:cxnLst>
   <dgm:bg/>
   <dgm:whole/>

</xml_diff>